<commit_message>
Added TDS deduction in payment screen Fixed the logout reset issue - when logging out, the  main form is hidden. So when next time login it doesn't call the forlload which leads to missing the user credentail handling in main form
</commit_message>
<xml_diff>
--- a/Documentation/User Manual - Agni Billing Software.docx
+++ b/Documentation/User Manual - Agni Billing Software.docx
@@ -3816,21 +3816,7 @@
         <w:rPr>
           <w:lang w:val="en-US"/>
         </w:rPr>
-        <w:t xml:space="preserve">s provided by </w:t>
-      </w:r>
-      <w:proofErr w:type="spellStart"/>
-      <w:r>
-        <w:rPr>
-          <w:lang w:val="en-US"/>
-        </w:rPr>
-        <w:t>ElangoTechnologies</w:t>
-      </w:r>
-      <w:proofErr w:type="spellEnd"/>
-      <w:r>
-        <w:rPr>
-          <w:lang w:val="en-US"/>
-        </w:rPr>
-        <w:t>.</w:t>
+        <w:t>s provided by ElangoTechnologies.</w:t>
       </w:r>
     </w:p>
     <w:p>
@@ -4600,21 +4586,7 @@
           <w:lang w:val="en-US"/>
         </w:rPr>
         <w:lastRenderedPageBreak/>
-        <w:t>Click “Close”. Now the Agni Billing Software is installed in your system successfully. This will create an entry in start menu and also a shortcut on the desktop. The entry name will be “</w:t>
-      </w:r>
-      <w:proofErr w:type="spellStart"/>
-      <w:r>
-        <w:rPr>
-          <w:lang w:val="en-US"/>
-        </w:rPr>
-        <w:t>AgniBillingApp</w:t>
-      </w:r>
-      <w:proofErr w:type="spellEnd"/>
-      <w:r>
-        <w:rPr>
-          <w:lang w:val="en-US"/>
-        </w:rPr>
-        <w:t>” and using this the Agni Billing Software can be launched.</w:t>
+        <w:t>Click “Close”. Now the Agni Billing Software is installed in your system successfully. This will create an entry in start menu and also a shortcut on the desktop. The entry name will be “AgniBillingApp” and using this the Agni Billing Software can be launched.</w:t>
       </w:r>
     </w:p>
     <w:p>
@@ -6287,6 +6259,21 @@
     </w:p>
     <w:p>
       <w:pPr>
+        <w:pStyle w:val="ListParagraph"/>
+        <w:ind w:left="0"/>
+        <w:rPr>
+          <w:lang w:val="en-US"/>
+        </w:rPr>
+      </w:pPr>
+      <w:r>
+        <w:rPr>
+          <w:lang w:val="en-US"/>
+        </w:rPr>
+        <w:t>Switching between these screens will clear the unsaved data in the previous screen. Therefore it is advised to complete the operation before switching to another screen.</w:t>
+      </w:r>
+    </w:p>
+    <w:p>
+      <w:pPr>
         <w:keepNext/>
       </w:pPr>
       <w:r>
@@ -6453,19 +6440,7 @@
         <w:rPr>
           <w:lang w:val="en-US"/>
         </w:rPr>
-        <w:t xml:space="preserve"> – </w:t>
-      </w:r>
-      <w:r>
-        <w:rPr>
-          <w:lang w:val="en-US"/>
-        </w:rPr>
-        <w:t>Customers</w:t>
-      </w:r>
-      <w:r>
-        <w:rPr>
-          <w:lang w:val="en-US"/>
-        </w:rPr>
-        <w:t xml:space="preserve"> screen will be shown</w:t>
+        <w:t xml:space="preserve"> – Customers screen will be shown</w:t>
       </w:r>
     </w:p>
     <w:p>
@@ -6485,19 +6460,7 @@
         <w:rPr>
           <w:lang w:val="en-US"/>
         </w:rPr>
-        <w:t xml:space="preserve"> –</w:t>
-      </w:r>
-      <w:r>
-        <w:rPr>
-          <w:lang w:val="en-US"/>
-        </w:rPr>
-        <w:t xml:space="preserve"> Designs</w:t>
-      </w:r>
-      <w:r>
-        <w:rPr>
-          <w:lang w:val="en-US"/>
-        </w:rPr>
-        <w:t xml:space="preserve"> screen will be shown</w:t>
+        <w:t xml:space="preserve"> – Designs screen will be shown</w:t>
       </w:r>
     </w:p>
     <w:p>
@@ -6517,19 +6480,7 @@
         <w:rPr>
           <w:lang w:val="en-US"/>
         </w:rPr>
-        <w:t xml:space="preserve"> –</w:t>
-      </w:r>
-      <w:r>
-        <w:rPr>
-          <w:lang w:val="en-US"/>
-        </w:rPr>
-        <w:t xml:space="preserve"> Billing</w:t>
-      </w:r>
-      <w:r>
-        <w:rPr>
-          <w:lang w:val="en-US"/>
-        </w:rPr>
-        <w:t xml:space="preserve"> screen will be shown</w:t>
+        <w:t xml:space="preserve"> – Billing screen will be shown</w:t>
       </w:r>
     </w:p>
     <w:p>
@@ -6543,25 +6494,14 @@
           <w:b/>
           <w:lang w:val="en-US"/>
         </w:rPr>
+        <w:lastRenderedPageBreak/>
         <w:t>Alt + P or Alt + 5</w:t>
       </w:r>
       <w:r>
         <w:rPr>
           <w:lang w:val="en-US"/>
         </w:rPr>
-        <w:t xml:space="preserve"> –</w:t>
-      </w:r>
-      <w:r>
-        <w:rPr>
-          <w:lang w:val="en-US"/>
-        </w:rPr>
-        <w:t xml:space="preserve"> Payments</w:t>
-      </w:r>
-      <w:r>
-        <w:rPr>
-          <w:lang w:val="en-US"/>
-        </w:rPr>
-        <w:t xml:space="preserve"> screen will be shown</w:t>
+        <w:t xml:space="preserve"> – Payments screen will be shown</w:t>
       </w:r>
     </w:p>
     <w:p>
@@ -6575,26 +6515,13 @@
           <w:b/>
           <w:lang w:val="en-US"/>
         </w:rPr>
-        <w:lastRenderedPageBreak/>
         <w:t>Alt + S or Alt + 6</w:t>
       </w:r>
       <w:r>
         <w:rPr>
           <w:lang w:val="en-US"/>
         </w:rPr>
-        <w:t xml:space="preserve"> –</w:t>
-      </w:r>
-      <w:r>
-        <w:rPr>
-          <w:lang w:val="en-US"/>
-        </w:rPr>
-        <w:t xml:space="preserve"> Settings</w:t>
-      </w:r>
-      <w:r>
-        <w:rPr>
-          <w:lang w:val="en-US"/>
-        </w:rPr>
-        <w:t xml:space="preserve"> screen will be shown</w:t>
+        <w:t xml:space="preserve"> – Settings screen will be shown</w:t>
       </w:r>
     </w:p>
     <w:p>
@@ -6614,19 +6541,7 @@
         <w:rPr>
           <w:lang w:val="en-US"/>
         </w:rPr>
-        <w:t xml:space="preserve"> –</w:t>
-      </w:r>
-      <w:r>
-        <w:rPr>
-          <w:lang w:val="en-US"/>
-        </w:rPr>
-        <w:t xml:space="preserve"> Help</w:t>
-      </w:r>
-      <w:r>
-        <w:rPr>
-          <w:lang w:val="en-US"/>
-        </w:rPr>
-        <w:t xml:space="preserve"> screen will be shown</w:t>
+        <w:t xml:space="preserve"> – Help screen will be shown</w:t>
       </w:r>
     </w:p>
     <w:p>
@@ -7042,12 +6957,19 @@
         <w:rPr>
           <w:lang w:val="en-US"/>
         </w:rPr>
-        <w:t>Fields which are mandatory are marked with an asterisk symbol (*) next to the field description. You must enter the mandatory fields to create a customer record. Otherwise the software will show the error and will take the focus directly to the missing field.</w:t>
-      </w:r>
-    </w:p>
-    <w:p>
-      <w:pPr>
-        <w:keepNext/>
+        <w:t>The details captured in this screen will be used in bills and all reports for that customer.</w:t>
+      </w:r>
+    </w:p>
+    <w:p>
+      <w:pPr>
+        <w:rPr>
+          <w:lang w:val="en-US"/>
+        </w:rPr>
+      </w:pPr>
+    </w:p>
+    <w:p>
+      <w:pPr>
+        <w:pStyle w:val="Caption"/>
       </w:pPr>
       <w:r>
         <w:rPr>
@@ -7055,10 +6977,10 @@
           <w:lang w:eastAsia="en-IN"/>
         </w:rPr>
         <w:drawing>
-          <wp:inline distT="0" distB="0" distL="0" distR="0" wp14:anchorId="136A45C2" wp14:editId="2410AB03">
+          <wp:inline distT="0" distB="0" distL="0" distR="0" wp14:anchorId="45E4ABAB" wp14:editId="130DEAA8">
             <wp:extent cx="5731510" cy="3104515"/>
             <wp:effectExtent l="0" t="0" r="2540" b="635"/>
-            <wp:docPr id="5" name="Picture 5"/>
+            <wp:docPr id="17" name="Picture 17"/>
             <wp:cNvGraphicFramePr>
               <a:graphicFrameLocks xmlns:a="http://schemas.openxmlformats.org/drawingml/2006/main" noChangeAspect="1"/>
             </wp:cNvGraphicFramePr>
@@ -7090,11 +7012,6 @@
           </wp:inline>
         </w:drawing>
       </w:r>
-    </w:p>
-    <w:p>
-      <w:pPr>
-        <w:pStyle w:val="Caption"/>
-      </w:pPr>
       <w:r>
         <w:t xml:space="preserve">Figure </w:t>
       </w:r>
@@ -7180,7 +7097,19 @@
     </w:p>
     <w:p>
       <w:r>
-        <w:t>The guest users can only view the customer details, but cannot modify it.</w:t>
+        <w:t xml:space="preserve">The guest users can only view the customer details, but cannot </w:t>
+      </w:r>
+      <w:r>
+        <w:rPr>
+          <w:lang w:val="en-US"/>
+        </w:rPr>
+        <w:t>create, update and delete</w:t>
+      </w:r>
+      <w:r>
+        <w:t xml:space="preserve"> </w:t>
+      </w:r>
+      <w:r>
+        <w:t>it.</w:t>
       </w:r>
     </w:p>
     <w:p>
@@ -7198,72 +7127,30 @@
         <w:rPr>
           <w:lang w:val="en-US"/>
         </w:rPr>
-        <w:t>Selecting a Customer</w:t>
-      </w:r>
-    </w:p>
-    <w:p>
-      <w:pPr>
-        <w:rPr>
-          <w:lang w:val="en-US"/>
-        </w:rPr>
-      </w:pPr>
-      <w:r>
-        <w:rPr>
-          <w:lang w:val="en-US"/>
-        </w:rPr>
-        <w:t xml:space="preserve">You can select a customer from the first field described as “Customer Name”. Either you can select one of the items from the drop down list or you can directly type the customer name. When you start typing the customer name, the field will filter and show only the customers who matches with the typed text. </w:t>
-      </w:r>
-    </w:p>
-    <w:p>
-      <w:pPr>
-        <w:rPr>
-          <w:lang w:val="en-US"/>
-        </w:rPr>
-      </w:pPr>
-      <w:r>
-        <w:rPr>
-          <w:lang w:val="en-US"/>
-        </w:rPr>
-        <w:t xml:space="preserve">You can also select a customer by clicking on </w:t>
-      </w:r>
-      <w:r>
-        <w:rPr>
-          <w:lang w:val="en-US"/>
-        </w:rPr>
-        <w:t xml:space="preserve">a row from </w:t>
-      </w:r>
-      <w:r>
-        <w:rPr>
-          <w:lang w:val="en-US"/>
-        </w:rPr>
-        <w:t>the customers table shown in the bottom of the screen.</w:t>
-      </w:r>
-    </w:p>
-    <w:p>
-      <w:pPr>
-        <w:rPr>
-          <w:lang w:val="en-US"/>
-        </w:rPr>
-      </w:pPr>
-      <w:r>
-        <w:rPr>
-          <w:lang w:val="en-US"/>
-        </w:rPr>
-        <w:lastRenderedPageBreak/>
-        <w:t xml:space="preserve">Whenever you select a customer as described above, all the details of that customer will be </w:t>
-      </w:r>
-      <w:r>
-        <w:rPr>
-          <w:lang w:val="en-US"/>
-        </w:rPr>
-        <w:t xml:space="preserve">populated and </w:t>
-      </w:r>
-      <w:r>
-        <w:rPr>
-          <w:lang w:val="en-US"/>
-        </w:rPr>
-        <w:t>shown in the respective fields.</w:t>
-      </w:r>
+        <w:t>Fields</w:t>
+      </w:r>
+    </w:p>
+    <w:p>
+      <w:pPr>
+        <w:rPr>
+          <w:strike/>
+          <w:lang w:val="en-US"/>
+        </w:rPr>
+      </w:pPr>
+      <w:r>
+        <w:rPr>
+          <w:strike/>
+          <w:lang w:val="en-US"/>
+        </w:rPr>
+        <w:t>All fields in the Customer screen are self-explanatory. So it will not be explained in detail here.</w:t>
+      </w:r>
+    </w:p>
+    <w:p>
+      <w:r>
+        <w:t>Explain fields</w:t>
+      </w:r>
+      <w:bookmarkStart w:id="25" w:name="_GoBack"/>
+      <w:bookmarkEnd w:id="25"/>
     </w:p>
     <w:p>
       <w:pPr>
@@ -7280,24 +7167,84 @@
         <w:rPr>
           <w:lang w:val="en-US"/>
         </w:rPr>
-        <w:t>Creating a Customer</w:t>
-      </w:r>
-    </w:p>
-    <w:p>
-      <w:pPr>
-        <w:rPr>
-          <w:lang w:val="en-US"/>
-        </w:rPr>
-      </w:pPr>
-      <w:bookmarkStart w:id="25" w:name="_GoBack"/>
-      <w:bookmarkEnd w:id="25"/>
-    </w:p>
-    <w:p>
-      <w:pPr>
-        <w:rPr>
-          <w:lang w:val="en-US"/>
-        </w:rPr>
-      </w:pPr>
+        <w:t>Viewing</w:t>
+      </w:r>
+      <w:r>
+        <w:rPr>
+          <w:lang w:val="en-US"/>
+        </w:rPr>
+        <w:t xml:space="preserve"> Customer</w:t>
+      </w:r>
+    </w:p>
+    <w:p>
+      <w:pPr>
+        <w:rPr>
+          <w:lang w:val="en-US"/>
+        </w:rPr>
+      </w:pPr>
+      <w:r>
+        <w:rPr>
+          <w:lang w:val="en-US"/>
+        </w:rPr>
+        <w:t xml:space="preserve">You can select a customer from the first field described as “Customer Name”. Either you can select one of the items from the drop down list or you can directly type the customer name. When you start typing the customer name, the field will filter and show only the customers who matches with the typed text. </w:t>
+      </w:r>
+    </w:p>
+    <w:p>
+      <w:pPr>
+        <w:rPr>
+          <w:lang w:val="en-US"/>
+        </w:rPr>
+      </w:pPr>
+    </w:p>
+    <w:p>
+      <w:pPr>
+        <w:rPr>
+          <w:lang w:val="en-US"/>
+        </w:rPr>
+      </w:pPr>
+      <w:r>
+        <w:rPr>
+          <w:lang w:val="en-US"/>
+        </w:rPr>
+        <w:t xml:space="preserve">You can also select a customer by clicking on </w:t>
+      </w:r>
+      <w:r>
+        <w:rPr>
+          <w:lang w:val="en-US"/>
+        </w:rPr>
+        <w:t xml:space="preserve">a row from </w:t>
+      </w:r>
+      <w:r>
+        <w:rPr>
+          <w:lang w:val="en-US"/>
+        </w:rPr>
+        <w:t>the customers table shown in the bottom of the screen.</w:t>
+      </w:r>
+    </w:p>
+    <w:p>
+      <w:pPr>
+        <w:rPr>
+          <w:lang w:val="en-US"/>
+        </w:rPr>
+      </w:pPr>
+      <w:r>
+        <w:rPr>
+          <w:lang w:val="en-US"/>
+        </w:rPr>
+        <w:t xml:space="preserve">Whenever you select a customer as described above, all the details of that customer will be </w:t>
+      </w:r>
+      <w:r>
+        <w:rPr>
+          <w:lang w:val="en-US"/>
+        </w:rPr>
+        <w:t xml:space="preserve">populated and </w:t>
+      </w:r>
+      <w:r>
+        <w:rPr>
+          <w:lang w:val="en-US"/>
+        </w:rPr>
+        <w:t>shown in the respective fields.</w:t>
+      </w:r>
     </w:p>
     <w:p>
       <w:pPr>
@@ -7314,20 +7261,132 @@
         <w:rPr>
           <w:lang w:val="en-US"/>
         </w:rPr>
-        <w:t>Caution</w:t>
-      </w:r>
-    </w:p>
-    <w:p>
-      <w:pPr>
-        <w:rPr>
-          <w:lang w:val="en-US"/>
-        </w:rPr>
-      </w:pPr>
-      <w:r>
-        <w:rPr>
-          <w:lang w:val="en-US"/>
-        </w:rPr>
-        <w:t>Deleting a customer from Customers screen will remove all the related data which belongs to that particular customer. This includes the customer contact details, designs, bills and payments for that customer. This is operation is not reversible, so please take precautions before performing this operation.</w:t>
+        <w:t xml:space="preserve">Creating </w:t>
+      </w:r>
+      <w:r>
+        <w:rPr>
+          <w:lang w:val="en-US"/>
+        </w:rPr>
+        <w:t>Customer</w:t>
+      </w:r>
+    </w:p>
+    <w:p>
+      <w:pPr>
+        <w:rPr>
+          <w:lang w:val="en-US"/>
+        </w:rPr>
+      </w:pPr>
+      <w:r>
+        <w:rPr>
+          <w:lang w:val="en-US"/>
+        </w:rPr>
+        <w:t>Fields which are mandatory are marked with an asterisk symbol (*) next to the field description. You must enter the mandatory fields to create a customer record. Otherwise the software will show the error and will take the focus directly to the missing field.</w:t>
+      </w:r>
+    </w:p>
+    <w:p>
+      <w:pPr>
+        <w:rPr>
+          <w:lang w:val="en-US"/>
+        </w:rPr>
+      </w:pPr>
+      <w:r>
+        <w:rPr>
+          <w:lang w:val="en-US"/>
+        </w:rPr>
+        <w:t>Customer name is unique. So you cannot create more than one customer with identical name.</w:t>
+      </w:r>
+    </w:p>
+    <w:p>
+      <w:pPr>
+        <w:rPr>
+          <w:lang w:val="en-US"/>
+        </w:rPr>
+      </w:pPr>
+      <w:r>
+        <w:rPr>
+          <w:lang w:val="en-US"/>
+        </w:rPr>
+        <w:t>Once you have entered the data in required fields, clicking on “Add” button or pressing “Enter” key from keyboard will create the customer record.</w:t>
+      </w:r>
+    </w:p>
+    <w:p>
+      <w:pPr>
+        <w:pStyle w:val="Heading2"/>
+        <w:numPr>
+          <w:ilvl w:val="1"/>
+          <w:numId w:val="12"/>
+        </w:numPr>
+        <w:rPr>
+          <w:lang w:val="en-US"/>
+        </w:rPr>
+      </w:pPr>
+      <w:r>
+        <w:rPr>
+          <w:lang w:val="en-US"/>
+        </w:rPr>
+        <w:t>Updating Customer</w:t>
+      </w:r>
+    </w:p>
+    <w:p>
+      <w:pPr>
+        <w:rPr>
+          <w:lang w:val="en-US"/>
+        </w:rPr>
+      </w:pPr>
+      <w:r>
+        <w:rPr>
+          <w:lang w:val="en-US"/>
+        </w:rPr>
+        <w:t>Customer details can be updated by clicking the “Update” button</w:t>
+      </w:r>
+      <w:r>
+        <w:rPr>
+          <w:lang w:val="en-US"/>
+        </w:rPr>
+        <w:t xml:space="preserve"> after entering the required details</w:t>
+      </w:r>
+      <w:r>
+        <w:rPr>
+          <w:lang w:val="en-US"/>
+        </w:rPr>
+        <w:t>.</w:t>
+      </w:r>
+      <w:r>
+        <w:rPr>
+          <w:lang w:val="en-US"/>
+        </w:rPr>
+        <w:t xml:space="preserve"> You can modify the customer name also.</w:t>
+      </w:r>
+    </w:p>
+    <w:p>
+      <w:pPr>
+        <w:pStyle w:val="Heading2"/>
+        <w:numPr>
+          <w:ilvl w:val="1"/>
+          <w:numId w:val="12"/>
+        </w:numPr>
+        <w:rPr>
+          <w:lang w:val="en-US"/>
+        </w:rPr>
+      </w:pPr>
+      <w:r>
+        <w:rPr>
+          <w:lang w:val="en-US"/>
+        </w:rPr>
+        <w:t>Deleting Customer</w:t>
+      </w:r>
+    </w:p>
+    <w:p>
+      <w:pPr>
+        <w:rPr>
+          <w:lang w:val="en-US"/>
+        </w:rPr>
+      </w:pPr>
+      <w:r>
+        <w:rPr>
+          <w:lang w:val="en-US"/>
+        </w:rPr>
+        <w:t>Deleting a customer from Customers screen will remove all the data which belongs to that particular customer. This includes the customer contact details, designs, bills and payments for that customer. This is operation is not reversible, so please take precautions before performing this operation.</w:t>
       </w:r>
     </w:p>
     <w:p>
@@ -7437,7 +7496,7 @@
         <w:rPr>
           <w:noProof/>
         </w:rPr>
-        <w:t>5.3</w:t>
+        <w:t>5.7</w:t>
       </w:r>
       <w:r>
         <w:rPr>
@@ -7542,7 +7601,7 @@
         <w:rPr>
           <w:noProof/>
         </w:rPr>
-        <w:t>5.3</w:t>
+        <w:t>5.7</w:t>
       </w:r>
       <w:r>
         <w:rPr>
@@ -7575,15 +7634,530 @@
         <w:fldChar w:fldCharType="end"/>
       </w:r>
       <w:r>
-        <w:t xml:space="preserve"> User Validation for Deleting Customer</w:t>
-      </w:r>
-    </w:p>
-    <w:p>
-      <w:pPr>
-        <w:rPr>
-          <w:lang w:val="en-US"/>
-        </w:rPr>
-      </w:pPr>
+        <w:t xml:space="preserve"> User </w:t>
+      </w:r>
+      <w:r>
+        <w:t xml:space="preserve">Authorization </w:t>
+      </w:r>
+      <w:r>
+        <w:t>for Deleting Customer</w:t>
+      </w:r>
+    </w:p>
+    <w:p>
+      <w:pPr>
+        <w:pStyle w:val="Heading2"/>
+        <w:numPr>
+          <w:ilvl w:val="1"/>
+          <w:numId w:val="12"/>
+        </w:numPr>
+        <w:rPr>
+          <w:lang w:val="en-US"/>
+        </w:rPr>
+      </w:pPr>
+      <w:r>
+        <w:rPr>
+          <w:lang w:val="en-US"/>
+        </w:rPr>
+        <w:lastRenderedPageBreak/>
+        <w:t>Keyboard</w:t>
+      </w:r>
+    </w:p>
+    <w:p>
+      <w:pPr>
+        <w:rPr>
+          <w:lang w:val="en-US"/>
+        </w:rPr>
+      </w:pPr>
+      <w:r>
+        <w:rPr>
+          <w:lang w:val="en-US"/>
+        </w:rPr>
+        <w:t xml:space="preserve">TAB Key – Pressing “Tab” key will move the cursor focus to next field in the </w:t>
+      </w:r>
+      <w:r>
+        <w:rPr>
+          <w:i/>
+          <w:lang w:val="en-US"/>
+        </w:rPr>
+        <w:t>Customers</w:t>
+      </w:r>
+      <w:r>
+        <w:rPr>
+          <w:lang w:val="en-US"/>
+        </w:rPr>
+        <w:t xml:space="preserve"> screen. This will help you to traverse through all the fields in the </w:t>
+      </w:r>
+      <w:r>
+        <w:rPr>
+          <w:i/>
+          <w:lang w:val="en-US"/>
+        </w:rPr>
+        <w:t>Customers</w:t>
+      </w:r>
+      <w:r>
+        <w:rPr>
+          <w:lang w:val="en-US"/>
+        </w:rPr>
+        <w:t xml:space="preserve"> screen and enter the data without using the mouse.</w:t>
+      </w:r>
+    </w:p>
+    <w:p>
+      <w:pPr>
+        <w:rPr>
+          <w:lang w:val="en-US"/>
+        </w:rPr>
+      </w:pPr>
+      <w:r>
+        <w:rPr>
+          <w:lang w:val="en-US"/>
+        </w:rPr>
+        <w:t>Enter Key – Pressing “Enter” key will add the customer, if all the mandatory fields are filled</w:t>
+      </w:r>
+      <w:r>
+        <w:rPr>
+          <w:lang w:val="en-US"/>
+        </w:rPr>
+        <w:t>.</w:t>
+      </w:r>
+      <w:r>
+        <w:rPr>
+          <w:lang w:val="en-US"/>
+        </w:rPr>
+        <w:t xml:space="preserve"> This is same as clicking the “Add” button.</w:t>
+      </w:r>
+    </w:p>
+    <w:p>
+      <w:pPr>
+        <w:rPr>
+          <w:lang w:val="en-US"/>
+        </w:rPr>
+      </w:pPr>
+    </w:p>
+    <w:p>
+      <w:pPr>
+        <w:rPr>
+          <w:lang w:val="en-US"/>
+        </w:rPr>
+      </w:pPr>
+    </w:p>
+    <w:p>
+      <w:pPr>
+        <w:rPr>
+          <w:lang w:val="en-US"/>
+        </w:rPr>
+      </w:pPr>
+    </w:p>
+    <w:p>
+      <w:pPr>
+        <w:rPr>
+          <w:lang w:val="en-US"/>
+        </w:rPr>
+      </w:pPr>
+    </w:p>
+    <w:p>
+      <w:pPr>
+        <w:rPr>
+          <w:lang w:val="en-US"/>
+        </w:rPr>
+      </w:pPr>
+    </w:p>
+    <w:p>
+      <w:pPr>
+        <w:rPr>
+          <w:lang w:val="en-US"/>
+        </w:rPr>
+      </w:pPr>
+    </w:p>
+    <w:p>
+      <w:pPr>
+        <w:rPr>
+          <w:lang w:val="en-US"/>
+        </w:rPr>
+      </w:pPr>
+    </w:p>
+    <w:p>
+      <w:pPr>
+        <w:rPr>
+          <w:lang w:val="en-US"/>
+        </w:rPr>
+      </w:pPr>
+    </w:p>
+    <w:p>
+      <w:pPr>
+        <w:rPr>
+          <w:lang w:val="en-US"/>
+        </w:rPr>
+      </w:pPr>
+    </w:p>
+    <w:p>
+      <w:pPr>
+        <w:rPr>
+          <w:lang w:val="en-US"/>
+        </w:rPr>
+      </w:pPr>
+    </w:p>
+    <w:p>
+      <w:pPr>
+        <w:rPr>
+          <w:lang w:val="en-US"/>
+        </w:rPr>
+      </w:pPr>
+    </w:p>
+    <w:p>
+      <w:pPr>
+        <w:rPr>
+          <w:lang w:val="en-US"/>
+        </w:rPr>
+      </w:pPr>
+    </w:p>
+    <w:p>
+      <w:pPr>
+        <w:rPr>
+          <w:lang w:val="en-US"/>
+        </w:rPr>
+      </w:pPr>
+    </w:p>
+    <w:p>
+      <w:pPr>
+        <w:rPr>
+          <w:lang w:val="en-US"/>
+        </w:rPr>
+      </w:pPr>
+    </w:p>
+    <w:p>
+      <w:pPr>
+        <w:rPr>
+          <w:lang w:val="en-US"/>
+        </w:rPr>
+      </w:pPr>
+    </w:p>
+    <w:p>
+      <w:pPr>
+        <w:rPr>
+          <w:lang w:val="en-US"/>
+        </w:rPr>
+      </w:pPr>
+    </w:p>
+    <w:p>
+      <w:pPr>
+        <w:rPr>
+          <w:lang w:val="en-US"/>
+        </w:rPr>
+      </w:pPr>
+    </w:p>
+    <w:p>
+      <w:pPr>
+        <w:rPr>
+          <w:lang w:val="en-US"/>
+        </w:rPr>
+      </w:pPr>
+    </w:p>
+    <w:p>
+      <w:pPr>
+        <w:rPr>
+          <w:lang w:val="en-US"/>
+        </w:rPr>
+      </w:pPr>
+    </w:p>
+    <w:p>
+      <w:pPr>
+        <w:rPr>
+          <w:lang w:val="en-US"/>
+        </w:rPr>
+      </w:pPr>
+    </w:p>
+    <w:p>
+      <w:pPr>
+        <w:rPr>
+          <w:lang w:val="en-US"/>
+        </w:rPr>
+      </w:pPr>
+    </w:p>
+    <w:p>
+      <w:pPr>
+        <w:rPr>
+          <w:lang w:val="en-US"/>
+        </w:rPr>
+      </w:pPr>
+    </w:p>
+    <w:p>
+      <w:pPr>
+        <w:rPr>
+          <w:lang w:val="en-US"/>
+        </w:rPr>
+      </w:pPr>
+    </w:p>
+    <w:p>
+      <w:pPr>
+        <w:rPr>
+          <w:lang w:val="en-US"/>
+        </w:rPr>
+      </w:pPr>
+    </w:p>
+    <w:p>
+      <w:pPr>
+        <w:rPr>
+          <w:lang w:val="en-US"/>
+        </w:rPr>
+      </w:pPr>
+    </w:p>
+    <w:p>
+      <w:pPr>
+        <w:rPr>
+          <w:lang w:val="en-US"/>
+        </w:rPr>
+      </w:pPr>
+    </w:p>
+    <w:p>
+      <w:pPr>
+        <w:rPr>
+          <w:lang w:val="en-US"/>
+        </w:rPr>
+      </w:pPr>
+    </w:p>
+    <w:p>
+      <w:pPr>
+        <w:rPr>
+          <w:lang w:val="en-US"/>
+        </w:rPr>
+      </w:pPr>
+    </w:p>
+    <w:p>
+      <w:pPr>
+        <w:rPr>
+          <w:lang w:val="en-US"/>
+        </w:rPr>
+      </w:pPr>
+    </w:p>
+    <w:p>
+      <w:pPr>
+        <w:rPr>
+          <w:lang w:val="en-US"/>
+        </w:rPr>
+      </w:pPr>
+    </w:p>
+    <w:p>
+      <w:pPr>
+        <w:pStyle w:val="Heading1"/>
+        <w:numPr>
+          <w:ilvl w:val="0"/>
+          <w:numId w:val="12"/>
+        </w:numPr>
+        <w:jc w:val="right"/>
+        <w:rPr>
+          <w:sz w:val="56"/>
+          <w:szCs w:val="56"/>
+          <w:lang w:val="en-US"/>
+        </w:rPr>
+      </w:pPr>
+      <w:bookmarkStart w:id="26" w:name="_Toc517205734"/>
+      <w:r>
+        <w:rPr>
+          <w:sz w:val="56"/>
+          <w:szCs w:val="56"/>
+          <w:lang w:val="en-US"/>
+        </w:rPr>
+        <w:lastRenderedPageBreak/>
+        <w:t>MANAGE DESGINS</w:t>
+      </w:r>
+      <w:bookmarkEnd w:id="26"/>
+    </w:p>
+    <w:p>
+      <w:pPr>
+        <w:pStyle w:val="Heading2"/>
+        <w:numPr>
+          <w:ilvl w:val="1"/>
+          <w:numId w:val="12"/>
+        </w:numPr>
+        <w:rPr>
+          <w:lang w:val="en-US"/>
+        </w:rPr>
+      </w:pPr>
+      <w:r>
+        <w:rPr>
+          <w:lang w:val="en-US"/>
+        </w:rPr>
+        <w:t>Description</w:t>
+      </w:r>
+    </w:p>
+    <w:p>
+      <w:pPr>
+        <w:rPr>
+          <w:lang w:val="en-US"/>
+        </w:rPr>
+      </w:pPr>
+      <w:r>
+        <w:rPr>
+          <w:lang w:val="en-US"/>
+        </w:rPr>
+        <w:t>Using Designs screen you can manage the designs. You can also store a design image for each design.</w:t>
+      </w:r>
+    </w:p>
+    <w:p>
+      <w:pPr>
+        <w:rPr>
+          <w:lang w:val="en-US"/>
+        </w:rPr>
+      </w:pPr>
+      <w:r>
+        <w:rPr>
+          <w:lang w:val="en-US"/>
+        </w:rPr>
+        <w:t xml:space="preserve">Managing </w:t>
+      </w:r>
+      <w:r>
+        <w:rPr>
+          <w:lang w:val="en-US"/>
+        </w:rPr>
+        <w:t xml:space="preserve">designs </w:t>
+      </w:r>
+      <w:r>
+        <w:rPr>
+          <w:lang w:val="en-US"/>
+        </w:rPr>
+        <w:t xml:space="preserve">includes creating, modifying and deleting the </w:t>
+      </w:r>
+      <w:r>
+        <w:rPr>
+          <w:lang w:val="en-US"/>
+        </w:rPr>
+        <w:t>design</w:t>
+      </w:r>
+      <w:r>
+        <w:rPr>
+          <w:lang w:val="en-US"/>
+        </w:rPr>
+        <w:t xml:space="preserve"> records in the application</w:t>
+      </w:r>
+      <w:r>
+        <w:rPr>
+          <w:lang w:val="en-US"/>
+        </w:rPr>
+        <w:t xml:space="preserve">. </w:t>
+      </w:r>
+      <w:r>
+        <w:rPr>
+          <w:lang w:val="en-US"/>
+        </w:rPr>
+        <w:t>Designs are associated with the</w:t>
+      </w:r>
+      <w:r>
+        <w:rPr>
+          <w:lang w:val="en-US"/>
+        </w:rPr>
+        <w:t xml:space="preserve"> customer.</w:t>
+      </w:r>
+    </w:p>
+    <w:p>
+      <w:pPr>
+        <w:rPr>
+          <w:lang w:val="en-US"/>
+        </w:rPr>
+      </w:pPr>
+      <w:r>
+        <w:rPr>
+          <w:lang w:val="en-US"/>
+        </w:rPr>
+        <w:t xml:space="preserve">All the </w:t>
+      </w:r>
+      <w:r>
+        <w:rPr>
+          <w:lang w:val="en-US"/>
+        </w:rPr>
+        <w:t>design</w:t>
+      </w:r>
+      <w:r>
+        <w:rPr>
+          <w:lang w:val="en-US"/>
+        </w:rPr>
+        <w:t xml:space="preserve"> records </w:t>
+      </w:r>
+      <w:r>
+        <w:rPr>
+          <w:lang w:val="en-US"/>
+        </w:rPr>
+        <w:t xml:space="preserve">of a selected customer </w:t>
+      </w:r>
+      <w:r>
+        <w:rPr>
+          <w:lang w:val="en-US"/>
+        </w:rPr>
+        <w:t xml:space="preserve">will be shown in a table in the bottom of the </w:t>
+      </w:r>
+      <w:r>
+        <w:rPr>
+          <w:i/>
+          <w:lang w:val="en-US"/>
+        </w:rPr>
+        <w:t>Designs</w:t>
+      </w:r>
+      <w:r>
+        <w:rPr>
+          <w:lang w:val="en-US"/>
+        </w:rPr>
+        <w:t xml:space="preserve"> screen.</w:t>
+      </w:r>
+      <w:r>
+        <w:rPr>
+          <w:lang w:val="en-US"/>
+        </w:rPr>
+        <w:t xml:space="preserve"> </w:t>
+      </w:r>
+      <w:r>
+        <w:rPr>
+          <w:lang w:val="en-US"/>
+        </w:rPr>
+        <w:t xml:space="preserve">Whenever you add, update or delete any </w:t>
+      </w:r>
+      <w:r>
+        <w:rPr>
+          <w:lang w:val="en-US"/>
+        </w:rPr>
+        <w:t>designs</w:t>
+      </w:r>
+      <w:r>
+        <w:rPr>
+          <w:lang w:val="en-US"/>
+        </w:rPr>
+        <w:t xml:space="preserve"> from this screen, the updated data will reflect in </w:t>
+      </w:r>
+      <w:r>
+        <w:rPr>
+          <w:lang w:val="en-US"/>
+        </w:rPr>
+        <w:t>the designs</w:t>
+      </w:r>
+      <w:r>
+        <w:rPr>
+          <w:lang w:val="en-US"/>
+        </w:rPr>
+        <w:t xml:space="preserve"> table </w:t>
+      </w:r>
+      <w:r>
+        <w:rPr>
+          <w:lang w:val="en-US"/>
+        </w:rPr>
+        <w:t xml:space="preserve">in this screen. </w:t>
+      </w:r>
+    </w:p>
+    <w:p>
+      <w:pPr>
+        <w:rPr>
+          <w:lang w:val="en-US"/>
+        </w:rPr>
+      </w:pPr>
+      <w:r>
+        <w:rPr>
+          <w:lang w:val="en-US"/>
+        </w:rPr>
+        <w:t>The designs from this screen will be used for billing in billing screen. The billed designs will be marked as billed in the designs table in this screen to identify which designs are billed and which are not yet billed. The unbilled designs will be considered for the next billing.</w:t>
+      </w:r>
+      <w:r>
+        <w:rPr>
+          <w:lang w:val="en-US"/>
+        </w:rPr>
+        <w:t xml:space="preserve"> </w:t>
+      </w:r>
     </w:p>
     <w:p>
       <w:pPr>
@@ -7595,10 +8169,10 @@
           <w:lang w:eastAsia="en-IN"/>
         </w:rPr>
         <w:drawing>
-          <wp:inline distT="0" distB="0" distL="0" distR="0" wp14:anchorId="07867118" wp14:editId="34A82594">
-            <wp:extent cx="1876425" cy="1266825"/>
-            <wp:effectExtent l="0" t="0" r="9525" b="9525"/>
-            <wp:docPr id="15" name="Picture 15"/>
+          <wp:inline distT="0" distB="0" distL="0" distR="0" wp14:anchorId="7B66FF5C" wp14:editId="378793C3">
+            <wp:extent cx="5731510" cy="3104515"/>
+            <wp:effectExtent l="0" t="0" r="2540" b="635"/>
+            <wp:docPr id="19" name="Picture 19"/>
             <wp:cNvGraphicFramePr>
               <a:graphicFrameLocks xmlns:a="http://schemas.openxmlformats.org/drawingml/2006/main" noChangeAspect="1"/>
             </wp:cNvGraphicFramePr>
@@ -7618,7 +8192,7 @@
                   <pic:spPr>
                     <a:xfrm>
                       <a:off x="0" y="0"/>
-                      <a:ext cx="1876425" cy="1266825"/>
+                      <a:ext cx="5731510" cy="3104515"/>
                     </a:xfrm>
                     <a:prstGeom prst="rect">
                       <a:avLst/>
@@ -7634,9 +8208,6 @@
     <w:p>
       <w:pPr>
         <w:pStyle w:val="Caption"/>
-        <w:rPr>
-          <w:lang w:val="en-US"/>
-        </w:rPr>
       </w:pPr>
       <w:r>
         <w:t xml:space="preserve">Figure </w:t>
@@ -7654,7 +8225,7 @@
         <w:rPr>
           <w:noProof/>
         </w:rPr>
-        <w:t>5.3</w:t>
+        <w:t>6.1</w:t>
       </w:r>
       <w:r>
         <w:rPr>
@@ -7678,7 +8249,7 @@
         <w:rPr>
           <w:noProof/>
         </w:rPr>
-        <w:t>3</w:t>
+        <w:t>1</w:t>
       </w:r>
       <w:r>
         <w:rPr>
@@ -7687,7 +8258,13 @@
         <w:fldChar w:fldCharType="end"/>
       </w:r>
       <w:r>
-        <w:t xml:space="preserve"> Customer Deleted Confirmation</w:t>
+        <w:t xml:space="preserve"> Manage </w:t>
+      </w:r>
+      <w:r>
+        <w:t>Designs</w:t>
+      </w:r>
+      <w:r>
+        <w:t xml:space="preserve"> Screen</w:t>
       </w:r>
     </w:p>
     <w:p>
@@ -7705,6 +8282,897 @@
         <w:rPr>
           <w:lang w:val="en-US"/>
         </w:rPr>
+        <w:t>Permission</w:t>
+      </w:r>
+    </w:p>
+    <w:p>
+      <w:pPr>
+        <w:rPr>
+          <w:lang w:val="en-US"/>
+        </w:rPr>
+      </w:pPr>
+      <w:r>
+        <w:rPr>
+          <w:lang w:val="en-US"/>
+        </w:rPr>
+        <w:t xml:space="preserve">Only administrative users can create, update and delete the </w:t>
+      </w:r>
+      <w:r>
+        <w:rPr>
+          <w:lang w:val="en-US"/>
+        </w:rPr>
+        <w:t>design</w:t>
+      </w:r>
+      <w:r>
+        <w:rPr>
+          <w:lang w:val="en-US"/>
+        </w:rPr>
+        <w:t xml:space="preserve"> records. </w:t>
+      </w:r>
+    </w:p>
+    <w:p>
+      <w:r>
+        <w:t xml:space="preserve">The guest </w:t>
+      </w:r>
+      <w:r>
+        <w:t>users can only view the design</w:t>
+      </w:r>
+      <w:r>
+        <w:t xml:space="preserve"> details, but cannot </w:t>
+      </w:r>
+      <w:r>
+        <w:rPr>
+          <w:lang w:val="en-US"/>
+        </w:rPr>
+        <w:t>create, update and delete</w:t>
+      </w:r>
+      <w:r>
+        <w:t xml:space="preserve"> </w:t>
+      </w:r>
+      <w:r>
+        <w:t>it.</w:t>
+      </w:r>
+    </w:p>
+    <w:p>
+      <w:pPr>
+        <w:pStyle w:val="Heading2"/>
+        <w:numPr>
+          <w:ilvl w:val="1"/>
+          <w:numId w:val="12"/>
+        </w:numPr>
+        <w:rPr>
+          <w:lang w:val="en-US"/>
+        </w:rPr>
+      </w:pPr>
+      <w:r>
+        <w:rPr>
+          <w:lang w:val="en-US"/>
+        </w:rPr>
+        <w:t>Fields</w:t>
+      </w:r>
+    </w:p>
+    <w:p>
+      <w:pPr>
+        <w:rPr>
+          <w:lang w:val="en-US"/>
+        </w:rPr>
+      </w:pPr>
+      <w:r>
+        <w:rPr>
+          <w:lang w:val="en-US"/>
+        </w:rPr>
+        <w:t>Customer Name –</w:t>
+      </w:r>
+      <w:r>
+        <w:rPr>
+          <w:lang w:val="en-US"/>
+        </w:rPr>
+        <w:t xml:space="preserve"> L</w:t>
+      </w:r>
+      <w:r>
+        <w:rPr>
+          <w:lang w:val="en-US"/>
+        </w:rPr>
+        <w:t xml:space="preserve">ist of customers </w:t>
+      </w:r>
+      <w:r>
+        <w:rPr>
+          <w:lang w:val="en-US"/>
+        </w:rPr>
+        <w:t>to select</w:t>
+      </w:r>
+      <w:r>
+        <w:rPr>
+          <w:lang w:val="en-US"/>
+        </w:rPr>
+        <w:t>.</w:t>
+      </w:r>
+    </w:p>
+    <w:p>
+      <w:pPr>
+        <w:ind w:left="720" w:hanging="720"/>
+        <w:rPr>
+          <w:lang w:val="en-US"/>
+        </w:rPr>
+      </w:pPr>
+      <w:r>
+        <w:rPr>
+          <w:lang w:val="en-US"/>
+        </w:rPr>
+        <w:t>Desi</w:t>
+      </w:r>
+      <w:r>
+        <w:rPr>
+          <w:lang w:val="en-US"/>
+        </w:rPr>
+        <w:t>gn Name –</w:t>
+      </w:r>
+      <w:r>
+        <w:rPr>
+          <w:lang w:val="en-US"/>
+        </w:rPr>
+        <w:t xml:space="preserve"> L</w:t>
+      </w:r>
+      <w:r>
+        <w:rPr>
+          <w:lang w:val="en-US"/>
+        </w:rPr>
+        <w:t>ist of designs created for the selected customer.</w:t>
+      </w:r>
+    </w:p>
+    <w:p>
+      <w:pPr>
+        <w:rPr>
+          <w:lang w:val="en-US"/>
+        </w:rPr>
+      </w:pPr>
+      <w:r>
+        <w:rPr>
+          <w:lang w:val="en-US"/>
+        </w:rPr>
+        <w:t>Design Date – The date when design is created</w:t>
+      </w:r>
+      <w:r>
+        <w:rPr>
+          <w:lang w:val="en-US"/>
+        </w:rPr>
+        <w:t>.</w:t>
+      </w:r>
+    </w:p>
+    <w:p>
+      <w:pPr>
+        <w:rPr>
+          <w:lang w:val="en-US"/>
+        </w:rPr>
+      </w:pPr>
+      <w:r>
+        <w:rPr>
+          <w:lang w:val="en-US"/>
+        </w:rPr>
+        <w:t>Design Type – The type of the designs. Can be 3 types i.e. Working, Print and Working+Print.</w:t>
+      </w:r>
+    </w:p>
+    <w:p>
+      <w:pPr>
+        <w:rPr>
+          <w:lang w:val="en-US"/>
+        </w:rPr>
+      </w:pPr>
+      <w:r>
+        <w:rPr>
+          <w:lang w:val="en-US"/>
+        </w:rPr>
+        <w:t>Size (Inch) - The width and height of the design</w:t>
+      </w:r>
+      <w:r>
+        <w:rPr>
+          <w:lang w:val="en-US"/>
+        </w:rPr>
+        <w:t>.</w:t>
+      </w:r>
+    </w:p>
+    <w:p>
+      <w:pPr>
+        <w:rPr>
+          <w:lang w:val="en-US"/>
+        </w:rPr>
+      </w:pPr>
+      <w:r>
+        <w:rPr>
+          <w:lang w:val="en-US"/>
+        </w:rPr>
+        <w:t>No. Of Colors – The number of colors in the design</w:t>
+      </w:r>
+      <w:r>
+        <w:rPr>
+          <w:lang w:val="en-US"/>
+        </w:rPr>
+        <w:t>.</w:t>
+      </w:r>
+    </w:p>
+    <w:p>
+      <w:pPr>
+        <w:rPr>
+          <w:lang w:val="en-US"/>
+        </w:rPr>
+      </w:pPr>
+      <w:r>
+        <w:rPr>
+          <w:lang w:val="en-US"/>
+        </w:rPr>
+        <w:t>Cost Per Inch – The cost per inch of the design</w:t>
+      </w:r>
+      <w:r>
+        <w:rPr>
+          <w:lang w:val="en-US"/>
+        </w:rPr>
+        <w:t>.</w:t>
+      </w:r>
+    </w:p>
+    <w:p>
+      <w:pPr>
+        <w:rPr>
+          <w:lang w:val="en-US"/>
+        </w:rPr>
+      </w:pPr>
+      <w:r>
+        <w:rPr>
+          <w:lang w:val="en-US"/>
+        </w:rPr>
+        <w:lastRenderedPageBreak/>
+        <w:t>Price</w:t>
+      </w:r>
+      <w:r>
+        <w:rPr>
+          <w:lang w:val="en-US"/>
+        </w:rPr>
+        <w:t xml:space="preserve"> – The price of the design which is multiplication of size, no. of colors and cost per inch fields.</w:t>
+      </w:r>
+      <w:r>
+        <w:rPr>
+          <w:lang w:val="en-US"/>
+        </w:rPr>
+        <w:t xml:space="preserve"> By default this field is not editable. However, by clicking the edit icon near to this field will make this filed editable.</w:t>
+      </w:r>
+    </w:p>
+    <w:p>
+      <w:r>
+        <w:rPr>
+          <w:lang w:val="en-US"/>
+        </w:rPr>
+        <w:t>Design Image Box – This is a square box shown on the right side of the screen. When you click on this box a file browser dialog will be shown to select the design image from your computer. The selected image will appear in the design image box.</w:t>
+      </w:r>
+    </w:p>
+    <w:p>
+      <w:pPr>
+        <w:pStyle w:val="Heading2"/>
+        <w:numPr>
+          <w:ilvl w:val="1"/>
+          <w:numId w:val="12"/>
+        </w:numPr>
+        <w:rPr>
+          <w:lang w:val="en-US"/>
+        </w:rPr>
+      </w:pPr>
+      <w:r>
+        <w:rPr>
+          <w:lang w:val="en-US"/>
+        </w:rPr>
+        <w:t>Viewing</w:t>
+      </w:r>
+      <w:r>
+        <w:rPr>
+          <w:lang w:val="en-US"/>
+        </w:rPr>
+        <w:t xml:space="preserve"> </w:t>
+      </w:r>
+      <w:r>
+        <w:rPr>
+          <w:lang w:val="en-US"/>
+        </w:rPr>
+        <w:t>Design</w:t>
+      </w:r>
+    </w:p>
+    <w:p>
+      <w:pPr>
+        <w:rPr>
+          <w:lang w:val="en-US"/>
+        </w:rPr>
+      </w:pPr>
+      <w:r>
+        <w:rPr>
+          <w:lang w:val="en-US"/>
+        </w:rPr>
+        <w:t>You need to select a customer from the first field described as “Customer Name” to populate the list of</w:t>
+      </w:r>
+      <w:r>
+        <w:rPr>
+          <w:lang w:val="en-US"/>
+        </w:rPr>
+        <w:t xml:space="preserve"> designs specific to</w:t>
+      </w:r>
+      <w:r>
+        <w:rPr>
+          <w:lang w:val="en-US"/>
+        </w:rPr>
+        <w:t xml:space="preserve"> that customer in the design name field</w:t>
+      </w:r>
+      <w:r>
+        <w:rPr>
+          <w:lang w:val="en-US"/>
+        </w:rPr>
+        <w:t xml:space="preserve"> and </w:t>
+      </w:r>
+      <w:r>
+        <w:rPr>
+          <w:lang w:val="en-US"/>
+        </w:rPr>
+        <w:t xml:space="preserve">also in </w:t>
+      </w:r>
+      <w:r>
+        <w:rPr>
+          <w:lang w:val="en-US"/>
+        </w:rPr>
+        <w:t>the designs table shown in the bottom of the screen</w:t>
+      </w:r>
+      <w:r>
+        <w:rPr>
+          <w:lang w:val="en-US"/>
+        </w:rPr>
+        <w:t xml:space="preserve">. </w:t>
+      </w:r>
+      <w:r>
+        <w:rPr>
+          <w:lang w:val="en-US"/>
+        </w:rPr>
+        <w:t xml:space="preserve">Once the design name list is populated, then you can select a design from the design name field. The customer name and the design name can </w:t>
+      </w:r>
+      <w:r>
+        <w:rPr>
+          <w:lang w:val="en-US"/>
+        </w:rPr>
+        <w:t xml:space="preserve">also </w:t>
+      </w:r>
+      <w:r>
+        <w:rPr>
+          <w:lang w:val="en-US"/>
+        </w:rPr>
+        <w:t xml:space="preserve">be typed </w:t>
+      </w:r>
+      <w:r>
+        <w:rPr>
+          <w:lang w:val="en-US"/>
+        </w:rPr>
+        <w:t>t</w:t>
+      </w:r>
+      <w:r>
+        <w:rPr>
+          <w:lang w:val="en-US"/>
+        </w:rPr>
+        <w:t xml:space="preserve">o filter out the matching entry from the list. </w:t>
+      </w:r>
+    </w:p>
+    <w:p>
+      <w:pPr>
+        <w:rPr>
+          <w:lang w:val="en-US"/>
+        </w:rPr>
+      </w:pPr>
+      <w:r>
+        <w:rPr>
+          <w:lang w:val="en-US"/>
+        </w:rPr>
+        <w:t xml:space="preserve">You can also select a </w:t>
+      </w:r>
+      <w:r>
+        <w:rPr>
+          <w:lang w:val="en-US"/>
+        </w:rPr>
+        <w:t>design</w:t>
+      </w:r>
+      <w:r>
+        <w:rPr>
+          <w:lang w:val="en-US"/>
+        </w:rPr>
+        <w:t xml:space="preserve"> by clicking on a row from the </w:t>
+      </w:r>
+      <w:r>
+        <w:rPr>
+          <w:lang w:val="en-US"/>
+        </w:rPr>
+        <w:t xml:space="preserve">designs </w:t>
+      </w:r>
+      <w:r>
+        <w:rPr>
+          <w:lang w:val="en-US"/>
+        </w:rPr>
+        <w:t>table shown in the bottom of the screen.</w:t>
+      </w:r>
+    </w:p>
+    <w:p>
+      <w:pPr>
+        <w:rPr>
+          <w:lang w:val="en-US"/>
+        </w:rPr>
+      </w:pPr>
+      <w:r>
+        <w:rPr>
+          <w:lang w:val="en-US"/>
+        </w:rPr>
+        <w:t xml:space="preserve">Whenever you select a </w:t>
+      </w:r>
+      <w:r>
+        <w:rPr>
+          <w:lang w:val="en-US"/>
+        </w:rPr>
+        <w:t>design</w:t>
+      </w:r>
+      <w:r>
+        <w:rPr>
+          <w:lang w:val="en-US"/>
+        </w:rPr>
+        <w:t xml:space="preserve"> as described</w:t>
+      </w:r>
+      <w:r>
+        <w:rPr>
+          <w:lang w:val="en-US"/>
+        </w:rPr>
+        <w:t xml:space="preserve"> above, all the details </w:t>
+      </w:r>
+      <w:r>
+        <w:rPr>
+          <w:lang w:val="en-US"/>
+        </w:rPr>
+        <w:t xml:space="preserve">including the design image </w:t>
+      </w:r>
+      <w:r>
+        <w:rPr>
+          <w:lang w:val="en-US"/>
+        </w:rPr>
+        <w:t xml:space="preserve">of selected design </w:t>
+      </w:r>
+      <w:r>
+        <w:rPr>
+          <w:lang w:val="en-US"/>
+        </w:rPr>
+        <w:t>will be retrieved</w:t>
+      </w:r>
+      <w:r>
+        <w:rPr>
+          <w:lang w:val="en-US"/>
+        </w:rPr>
+        <w:t xml:space="preserve"> and shown in the respective fields.</w:t>
+      </w:r>
+    </w:p>
+    <w:p>
+      <w:pPr>
+        <w:rPr>
+          <w:lang w:val="en-US"/>
+        </w:rPr>
+      </w:pPr>
+      <w:r>
+        <w:rPr>
+          <w:lang w:val="en-US"/>
+        </w:rPr>
+        <w:t>When you move the mouse over the design image box or the design image column in the design table, the design image will be magnified and shown as big image in separate popup window. This will help you to see the design image clearly.</w:t>
+      </w:r>
+    </w:p>
+    <w:p>
+      <w:pPr>
+        <w:pStyle w:val="Heading2"/>
+        <w:numPr>
+          <w:ilvl w:val="1"/>
+          <w:numId w:val="12"/>
+        </w:numPr>
+        <w:rPr>
+          <w:lang w:val="en-US"/>
+        </w:rPr>
+      </w:pPr>
+      <w:r>
+        <w:rPr>
+          <w:lang w:val="en-US"/>
+        </w:rPr>
+        <w:t xml:space="preserve">Creating </w:t>
+      </w:r>
+      <w:r>
+        <w:rPr>
+          <w:lang w:val="en-US"/>
+        </w:rPr>
+        <w:t>Design</w:t>
+      </w:r>
+    </w:p>
+    <w:p>
+      <w:pPr>
+        <w:rPr>
+          <w:lang w:val="en-US"/>
+        </w:rPr>
+      </w:pPr>
+      <w:r>
+        <w:rPr>
+          <w:lang w:val="en-US"/>
+        </w:rPr>
+        <w:t xml:space="preserve">Fields which are mandatory are marked with an asterisk symbol (*) next to the field description. You must enter the mandatory fields to create a </w:t>
+      </w:r>
+      <w:r>
+        <w:rPr>
+          <w:lang w:val="en-US"/>
+        </w:rPr>
+        <w:t>design</w:t>
+      </w:r>
+      <w:r>
+        <w:rPr>
+          <w:lang w:val="en-US"/>
+        </w:rPr>
+        <w:t xml:space="preserve"> record. Otherwise the </w:t>
+      </w:r>
+      <w:r>
+        <w:rPr>
+          <w:lang w:val="en-US"/>
+        </w:rPr>
+        <w:t>application</w:t>
+      </w:r>
+      <w:r>
+        <w:rPr>
+          <w:lang w:val="en-US"/>
+        </w:rPr>
+        <w:t xml:space="preserve"> will show the error and will take the focus directly to the missing field.</w:t>
+      </w:r>
+    </w:p>
+    <w:p>
+      <w:pPr>
+        <w:rPr>
+          <w:lang w:val="en-US"/>
+        </w:rPr>
+      </w:pPr>
+      <w:r>
+        <w:rPr>
+          <w:lang w:val="en-US"/>
+        </w:rPr>
+        <w:t>Design</w:t>
+      </w:r>
+      <w:r>
+        <w:rPr>
+          <w:lang w:val="en-US"/>
+        </w:rPr>
+        <w:t xml:space="preserve"> name is</w:t>
+      </w:r>
+      <w:r>
+        <w:rPr>
+          <w:lang w:val="en-US"/>
+        </w:rPr>
+        <w:t xml:space="preserve"> not</w:t>
+      </w:r>
+      <w:r>
+        <w:rPr>
+          <w:lang w:val="en-US"/>
+        </w:rPr>
+        <w:t xml:space="preserve"> unique. </w:t>
+      </w:r>
+      <w:r>
+        <w:rPr>
+          <w:lang w:val="en-US"/>
+        </w:rPr>
+        <w:t>A customer can have multiple designs with same design name.</w:t>
+      </w:r>
+    </w:p>
+    <w:p>
+      <w:pPr>
+        <w:rPr>
+          <w:lang w:val="en-US"/>
+        </w:rPr>
+      </w:pPr>
+      <w:r>
+        <w:rPr>
+          <w:lang w:val="en-US"/>
+        </w:rPr>
+        <w:t xml:space="preserve">Once you have entered the data in required fields, clicking on “Add” button or pressing “Enter” key from keyboard will create the </w:t>
+      </w:r>
+      <w:r>
+        <w:rPr>
+          <w:lang w:val="en-US"/>
+        </w:rPr>
+        <w:t>design</w:t>
+      </w:r>
+      <w:r>
+        <w:rPr>
+          <w:lang w:val="en-US"/>
+        </w:rPr>
+        <w:t xml:space="preserve"> record</w:t>
+      </w:r>
+      <w:r>
+        <w:rPr>
+          <w:lang w:val="en-US"/>
+        </w:rPr>
+        <w:t xml:space="preserve"> for the selected customer</w:t>
+      </w:r>
+      <w:r>
+        <w:rPr>
+          <w:lang w:val="en-US"/>
+        </w:rPr>
+        <w:t>.</w:t>
+      </w:r>
+    </w:p>
+    <w:p>
+      <w:pPr>
+        <w:pStyle w:val="Heading2"/>
+        <w:numPr>
+          <w:ilvl w:val="1"/>
+          <w:numId w:val="12"/>
+        </w:numPr>
+        <w:rPr>
+          <w:lang w:val="en-US"/>
+        </w:rPr>
+      </w:pPr>
+      <w:r>
+        <w:rPr>
+          <w:lang w:val="en-US"/>
+        </w:rPr>
+        <w:t xml:space="preserve">Updating </w:t>
+      </w:r>
+      <w:r>
+        <w:rPr>
+          <w:lang w:val="en-US"/>
+        </w:rPr>
+        <w:t>Design</w:t>
+      </w:r>
+    </w:p>
+    <w:p>
+      <w:pPr>
+        <w:rPr>
+          <w:lang w:val="en-US"/>
+        </w:rPr>
+      </w:pPr>
+      <w:r>
+        <w:rPr>
+          <w:lang w:val="en-US"/>
+        </w:rPr>
+        <w:t>All the design</w:t>
+      </w:r>
+      <w:r>
+        <w:rPr>
+          <w:lang w:val="en-US"/>
+        </w:rPr>
+        <w:t xml:space="preserve"> details can be</w:t>
+      </w:r>
+      <w:r>
+        <w:rPr>
+          <w:lang w:val="en-US"/>
+        </w:rPr>
+        <w:t xml:space="preserve"> updated</w:t>
+      </w:r>
+      <w:r>
+        <w:rPr>
+          <w:lang w:val="en-US"/>
+        </w:rPr>
+        <w:t xml:space="preserve"> by clicking the “Update” button</w:t>
+      </w:r>
+      <w:r>
+        <w:rPr>
+          <w:lang w:val="en-US"/>
+        </w:rPr>
+        <w:t xml:space="preserve"> after entering the required fields</w:t>
+      </w:r>
+      <w:r>
+        <w:rPr>
+          <w:lang w:val="en-US"/>
+        </w:rPr>
+        <w:t>.</w:t>
+      </w:r>
+      <w:r>
+        <w:rPr>
+          <w:lang w:val="en-US"/>
+        </w:rPr>
+        <w:t xml:space="preserve"> </w:t>
+      </w:r>
+    </w:p>
+    <w:p>
+      <w:pPr>
+        <w:pStyle w:val="Heading2"/>
+        <w:numPr>
+          <w:ilvl w:val="1"/>
+          <w:numId w:val="12"/>
+        </w:numPr>
+        <w:rPr>
+          <w:lang w:val="en-US"/>
+        </w:rPr>
+      </w:pPr>
+      <w:r>
+        <w:rPr>
+          <w:lang w:val="en-US"/>
+        </w:rPr>
+        <w:t xml:space="preserve">Deleting </w:t>
+      </w:r>
+      <w:r>
+        <w:rPr>
+          <w:lang w:val="en-US"/>
+        </w:rPr>
+        <w:t>Design</w:t>
+      </w:r>
+    </w:p>
+    <w:p>
+      <w:pPr>
+        <w:rPr>
+          <w:lang w:val="en-US"/>
+        </w:rPr>
+      </w:pPr>
+      <w:r>
+        <w:rPr>
+          <w:lang w:val="en-US"/>
+        </w:rPr>
+        <w:t xml:space="preserve">Only unbilled designs can be deleted. </w:t>
+      </w:r>
+      <w:r>
+        <w:rPr>
+          <w:lang w:val="en-US"/>
+        </w:rPr>
+        <w:t xml:space="preserve">When you try to delete the billed designs, you will get the following message. </w:t>
+      </w:r>
+    </w:p>
+    <w:p>
+      <w:pPr>
+        <w:keepNext/>
+      </w:pPr>
+      <w:r>
+        <w:rPr>
+          <w:noProof/>
+          <w:lang w:eastAsia="en-IN"/>
+        </w:rPr>
+        <w:drawing>
+          <wp:inline distT="0" distB="0" distL="0" distR="0" wp14:anchorId="7DB9B954" wp14:editId="714E493A">
+            <wp:extent cx="3724275" cy="1390650"/>
+            <wp:effectExtent l="0" t="0" r="9525" b="0"/>
+            <wp:docPr id="15" name="Picture 15"/>
+            <wp:cNvGraphicFramePr>
+              <a:graphicFrameLocks xmlns:a="http://schemas.openxmlformats.org/drawingml/2006/main" noChangeAspect="1"/>
+            </wp:cNvGraphicFramePr>
+            <a:graphic xmlns:a="http://schemas.openxmlformats.org/drawingml/2006/main">
+              <a:graphicData uri="http://schemas.openxmlformats.org/drawingml/2006/picture">
+                <pic:pic xmlns:pic="http://schemas.openxmlformats.org/drawingml/2006/picture">
+                  <pic:nvPicPr>
+                    <pic:cNvPr id="1" name=""/>
+                    <pic:cNvPicPr/>
+                  </pic:nvPicPr>
+                  <pic:blipFill>
+                    <a:blip r:embed="rId24"/>
+                    <a:stretch>
+                      <a:fillRect/>
+                    </a:stretch>
+                  </pic:blipFill>
+                  <pic:spPr>
+                    <a:xfrm>
+                      <a:off x="0" y="0"/>
+                      <a:ext cx="3724275" cy="1390650"/>
+                    </a:xfrm>
+                    <a:prstGeom prst="rect">
+                      <a:avLst/>
+                    </a:prstGeom>
+                  </pic:spPr>
+                </pic:pic>
+              </a:graphicData>
+            </a:graphic>
+          </wp:inline>
+        </w:drawing>
+      </w:r>
+    </w:p>
+    <w:p>
+      <w:pPr>
+        <w:pStyle w:val="Caption"/>
+        <w:rPr>
+          <w:lang w:val="en-US"/>
+        </w:rPr>
+      </w:pPr>
+      <w:r>
+        <w:t xml:space="preserve">Figure </w:t>
+      </w:r>
+      <w:r>
+        <w:fldChar w:fldCharType="begin"/>
+      </w:r>
+      <w:r>
+        <w:instrText xml:space="preserve"> STYLEREF 2 \s </w:instrText>
+      </w:r>
+      <w:r>
+        <w:fldChar w:fldCharType="separate"/>
+      </w:r>
+      <w:r>
+        <w:rPr>
+          <w:noProof/>
+        </w:rPr>
+        <w:t>6.7</w:t>
+      </w:r>
+      <w:r>
+        <w:rPr>
+          <w:noProof/>
+        </w:rPr>
+        <w:fldChar w:fldCharType="end"/>
+      </w:r>
+      <w:r>
+        <w:noBreakHyphen/>
+      </w:r>
+      <w:r>
+        <w:fldChar w:fldCharType="begin"/>
+      </w:r>
+      <w:r>
+        <w:instrText xml:space="preserve"> SEQ Figure \* ARABIC \s 2 </w:instrText>
+      </w:r>
+      <w:r>
+        <w:fldChar w:fldCharType="separate"/>
+      </w:r>
+      <w:r>
+        <w:rPr>
+          <w:noProof/>
+        </w:rPr>
+        <w:t>1</w:t>
+      </w:r>
+      <w:r>
+        <w:rPr>
+          <w:noProof/>
+        </w:rPr>
+        <w:fldChar w:fldCharType="end"/>
+      </w:r>
+      <w:r>
+        <w:t xml:space="preserve"> Error message when deleting the billed design</w:t>
+      </w:r>
+    </w:p>
+    <w:p>
+      <w:pPr>
+        <w:rPr>
+          <w:lang w:val="en-US"/>
+        </w:rPr>
+      </w:pPr>
+      <w:r>
+        <w:rPr>
+          <w:lang w:val="en-US"/>
+        </w:rPr>
+        <w:t xml:space="preserve">If you want to delete the billed design then you need to first delete the bill record in which this design is billed. Remember, to delete a bill, the bill should not have already paid. If the bill is paid then you need to </w:t>
+      </w:r>
+      <w:r>
+        <w:rPr>
+          <w:lang w:val="en-US"/>
+        </w:rPr>
+        <w:lastRenderedPageBreak/>
+        <w:t>delete the payment first and then delete the bill and then delete the design. Please note that payment records can only be deleted in the backwards i.e. the latest payment and then earlier payments.</w:t>
+      </w:r>
+    </w:p>
+    <w:p>
+      <w:pPr>
+        <w:rPr>
+          <w:lang w:val="en-US"/>
+        </w:rPr>
+      </w:pPr>
+      <w:r>
+        <w:rPr>
+          <w:lang w:val="en-US"/>
+        </w:rPr>
+        <w:t xml:space="preserve">For deleting design, </w:t>
+      </w:r>
+      <w:r>
+        <w:rPr>
+          <w:lang w:val="en-US"/>
+        </w:rPr>
+        <w:t xml:space="preserve">the </w:t>
+      </w:r>
+      <w:r>
+        <w:rPr>
+          <w:lang w:val="en-US"/>
+        </w:rPr>
+        <w:t>user authentication is not required.</w:t>
+      </w:r>
+    </w:p>
+    <w:p>
+      <w:pPr>
+        <w:pStyle w:val="Heading2"/>
+        <w:numPr>
+          <w:ilvl w:val="1"/>
+          <w:numId w:val="12"/>
+        </w:numPr>
+        <w:rPr>
+          <w:lang w:val="en-US"/>
+        </w:rPr>
+      </w:pPr>
+      <w:r>
+        <w:rPr>
+          <w:lang w:val="en-US"/>
+        </w:rPr>
         <w:t>Keyboard</w:t>
       </w:r>
     </w:p>
@@ -7725,7 +9193,7 @@
           <w:i/>
           <w:lang w:val="en-US"/>
         </w:rPr>
-        <w:t>Customers</w:t>
+        <w:t>Designs</w:t>
       </w:r>
       <w:r>
         <w:rPr>
@@ -7735,10 +9203,9 @@
       </w:r>
       <w:r>
         <w:rPr>
-          <w:i/>
-          <w:lang w:val="en-US"/>
-        </w:rPr>
-        <w:t>Customers</w:t>
+          <w:lang w:val="en-US"/>
+        </w:rPr>
+        <w:t>Designs</w:t>
       </w:r>
       <w:r>
         <w:rPr>
@@ -7757,15 +9224,83 @@
         <w:rPr>
           <w:lang w:val="en-US"/>
         </w:rPr>
-        <w:lastRenderedPageBreak/>
-        <w:t>Enter Key – Pressing “Enter” key will add the customer, if all the mandatory fields are filled</w:t>
-      </w:r>
-      <w:r>
-        <w:rPr>
-          <w:lang w:val="en-US"/>
-        </w:rPr>
-        <w:t>.</w:t>
-      </w:r>
+        <w:t xml:space="preserve">Enter Key – Pressing “Enter” key will add the </w:t>
+      </w:r>
+      <w:r>
+        <w:rPr>
+          <w:lang w:val="en-US"/>
+        </w:rPr>
+        <w:t>design record</w:t>
+      </w:r>
+      <w:r>
+        <w:rPr>
+          <w:lang w:val="en-US"/>
+        </w:rPr>
+        <w:t>, if all the mandatory fields are filled. This is same as clicking the “Add” button.</w:t>
+      </w:r>
+    </w:p>
+    <w:p>
+      <w:pPr>
+        <w:rPr>
+          <w:lang w:val="en-US"/>
+        </w:rPr>
+      </w:pPr>
+    </w:p>
+    <w:p>
+      <w:pPr>
+        <w:rPr>
+          <w:lang w:val="en-US"/>
+        </w:rPr>
+      </w:pPr>
+    </w:p>
+    <w:p>
+      <w:pPr>
+        <w:rPr>
+          <w:lang w:val="en-US"/>
+        </w:rPr>
+      </w:pPr>
+    </w:p>
+    <w:p>
+      <w:pPr>
+        <w:rPr>
+          <w:lang w:val="en-US"/>
+        </w:rPr>
+      </w:pPr>
+    </w:p>
+    <w:p>
+      <w:pPr>
+        <w:rPr>
+          <w:lang w:val="en-US"/>
+        </w:rPr>
+      </w:pPr>
+    </w:p>
+    <w:p>
+      <w:pPr>
+        <w:rPr>
+          <w:lang w:val="en-US"/>
+        </w:rPr>
+      </w:pPr>
+    </w:p>
+    <w:p>
+      <w:pPr>
+        <w:rPr>
+          <w:lang w:val="en-US"/>
+        </w:rPr>
+      </w:pPr>
+    </w:p>
+    <w:p>
+      <w:pPr>
+        <w:rPr>
+          <w:lang w:val="en-US"/>
+        </w:rPr>
+      </w:pPr>
+    </w:p>
+    <w:p>
+      <w:pPr>
+        <w:rPr>
+          <w:lang w:val="en-US"/>
+        </w:rPr>
+      </w:pPr>
     </w:p>
     <w:p>
       <w:pPr>
@@ -7949,16 +9484,1356 @@
           <w:lang w:val="en-US"/>
         </w:rPr>
       </w:pPr>
-      <w:bookmarkStart w:id="26" w:name="_Toc517205734"/>
+      <w:bookmarkStart w:id="27" w:name="_Toc517205735"/>
       <w:r>
         <w:rPr>
           <w:sz w:val="56"/>
           <w:szCs w:val="56"/>
           <w:lang w:val="en-US"/>
         </w:rPr>
-        <w:t>MANAGE PRODUCTS / DESGINS</w:t>
-      </w:r>
-      <w:bookmarkEnd w:id="26"/>
+        <w:t>MANAGE BILLING</w:t>
+      </w:r>
+      <w:bookmarkEnd w:id="27"/>
+    </w:p>
+    <w:p>
+      <w:pPr>
+        <w:pStyle w:val="Heading2"/>
+        <w:numPr>
+          <w:ilvl w:val="1"/>
+          <w:numId w:val="12"/>
+        </w:numPr>
+        <w:rPr>
+          <w:lang w:val="en-US"/>
+        </w:rPr>
+      </w:pPr>
+      <w:r>
+        <w:rPr>
+          <w:lang w:val="en-US"/>
+        </w:rPr>
+        <w:t>Description</w:t>
+      </w:r>
+    </w:p>
+    <w:p>
+      <w:pPr>
+        <w:rPr>
+          <w:lang w:val="en-US"/>
+        </w:rPr>
+      </w:pPr>
+      <w:r>
+        <w:rPr>
+          <w:lang w:val="en-US"/>
+        </w:rPr>
+        <w:t xml:space="preserve">Using Billing screen you can manage the bills. Managing bills includes creating, </w:t>
+      </w:r>
+      <w:r>
+        <w:rPr>
+          <w:lang w:val="en-US"/>
+        </w:rPr>
+        <w:t>cancelling</w:t>
+      </w:r>
+      <w:r>
+        <w:rPr>
+          <w:lang w:val="en-US"/>
+        </w:rPr>
+        <w:t xml:space="preserve"> and deleting the </w:t>
+      </w:r>
+      <w:r>
+        <w:rPr>
+          <w:lang w:val="en-US"/>
+        </w:rPr>
+        <w:t>billing</w:t>
+      </w:r>
+      <w:r>
+        <w:rPr>
+          <w:lang w:val="en-US"/>
+        </w:rPr>
+        <w:t xml:space="preserve"> records in the application. </w:t>
+      </w:r>
+      <w:r>
+        <w:rPr>
+          <w:lang w:val="en-US"/>
+        </w:rPr>
+        <w:t xml:space="preserve">Bills are associated with the </w:t>
+      </w:r>
+      <w:r>
+        <w:rPr>
+          <w:lang w:val="en-US"/>
+        </w:rPr>
+        <w:t>customer.</w:t>
+      </w:r>
+    </w:p>
+    <w:p>
+      <w:pPr>
+        <w:rPr>
+          <w:lang w:val="en-US"/>
+        </w:rPr>
+      </w:pPr>
+      <w:r>
+        <w:rPr>
+          <w:lang w:val="en-US"/>
+        </w:rPr>
+        <w:t xml:space="preserve">All the </w:t>
+      </w:r>
+      <w:r>
+        <w:rPr>
+          <w:lang w:val="en-US"/>
+        </w:rPr>
+        <w:t>bill</w:t>
+      </w:r>
+      <w:r>
+        <w:rPr>
+          <w:lang w:val="en-US"/>
+        </w:rPr>
+        <w:t xml:space="preserve"> records of a selected customer will be shown in a table in the bottom of the </w:t>
+      </w:r>
+      <w:r>
+        <w:rPr>
+          <w:i/>
+          <w:lang w:val="en-US"/>
+        </w:rPr>
+        <w:t>Billing</w:t>
+      </w:r>
+      <w:r>
+        <w:rPr>
+          <w:lang w:val="en-US"/>
+        </w:rPr>
+        <w:t xml:space="preserve"> screen. Whenever you </w:t>
+      </w:r>
+      <w:r>
+        <w:rPr>
+          <w:lang w:val="en-US"/>
+        </w:rPr>
+        <w:t>create</w:t>
+      </w:r>
+      <w:r>
+        <w:rPr>
+          <w:lang w:val="en-US"/>
+        </w:rPr>
+        <w:t xml:space="preserve">, </w:t>
+      </w:r>
+      <w:r>
+        <w:rPr>
+          <w:lang w:val="en-US"/>
+        </w:rPr>
+        <w:t>cancel</w:t>
+      </w:r>
+      <w:r>
+        <w:rPr>
+          <w:lang w:val="en-US"/>
+        </w:rPr>
+        <w:t xml:space="preserve"> or delete any </w:t>
+      </w:r>
+      <w:r>
+        <w:rPr>
+          <w:lang w:val="en-US"/>
+        </w:rPr>
+        <w:t>bills</w:t>
+      </w:r>
+      <w:r>
+        <w:rPr>
+          <w:lang w:val="en-US"/>
+        </w:rPr>
+        <w:t xml:space="preserve"> from this screen, the updated data will reflect in the </w:t>
+      </w:r>
+      <w:r>
+        <w:rPr>
+          <w:lang w:val="en-US"/>
+        </w:rPr>
+        <w:t>bill</w:t>
+      </w:r>
+      <w:r>
+        <w:rPr>
+          <w:lang w:val="en-US"/>
+        </w:rPr>
+        <w:t xml:space="preserve"> table in this screen. </w:t>
+      </w:r>
+    </w:p>
+    <w:p>
+      <w:pPr>
+        <w:rPr>
+          <w:lang w:val="en-US"/>
+        </w:rPr>
+      </w:pPr>
+      <w:r>
+        <w:rPr>
+          <w:lang w:val="en-US"/>
+        </w:rPr>
+        <w:t xml:space="preserve">The </w:t>
+      </w:r>
+      <w:r>
+        <w:rPr>
+          <w:lang w:val="en-US"/>
+        </w:rPr>
+        <w:t xml:space="preserve">bills </w:t>
+      </w:r>
+      <w:r>
+        <w:rPr>
+          <w:lang w:val="en-US"/>
+        </w:rPr>
+        <w:t>from this screen will be used for</w:t>
+      </w:r>
+      <w:r>
+        <w:rPr>
+          <w:lang w:val="en-US"/>
+        </w:rPr>
+        <w:t xml:space="preserve"> making</w:t>
+      </w:r>
+      <w:r>
+        <w:rPr>
+          <w:lang w:val="en-US"/>
+        </w:rPr>
+        <w:t xml:space="preserve"> </w:t>
+      </w:r>
+      <w:r>
+        <w:rPr>
+          <w:lang w:val="en-US"/>
+        </w:rPr>
+        <w:t>payment</w:t>
+      </w:r>
+      <w:r>
+        <w:rPr>
+          <w:lang w:val="en-US"/>
+        </w:rPr>
+        <w:t xml:space="preserve"> in </w:t>
+      </w:r>
+      <w:r>
+        <w:rPr>
+          <w:lang w:val="en-US"/>
+        </w:rPr>
+        <w:t>payments</w:t>
+      </w:r>
+      <w:r>
+        <w:rPr>
+          <w:lang w:val="en-US"/>
+        </w:rPr>
+        <w:t xml:space="preserve"> screen.</w:t>
+      </w:r>
+      <w:r>
+        <w:rPr>
+          <w:lang w:val="en-US"/>
+        </w:rPr>
+        <w:t xml:space="preserve"> Please note that the multiple payments can be made for single bill or multiple bills can be paid in single payment. This means when you make the payment in payment screen for a customer, all the pending bills till that date will be considered to calculate the pending amount.  </w:t>
+      </w:r>
+    </w:p>
+    <w:p>
+      <w:pPr>
+        <w:rPr>
+          <w:lang w:val="en-US"/>
+        </w:rPr>
+      </w:pPr>
+    </w:p>
+    <w:p>
+      <w:pPr>
+        <w:keepNext/>
+      </w:pPr>
+      <w:r>
+        <w:rPr>
+          <w:noProof/>
+          <w:lang w:eastAsia="en-IN"/>
+        </w:rPr>
+        <w:drawing>
+          <wp:inline distT="0" distB="0" distL="0" distR="0" wp14:anchorId="3489BFE7" wp14:editId="60608060">
+            <wp:extent cx="5731510" cy="3104515"/>
+            <wp:effectExtent l="0" t="0" r="2540" b="635"/>
+            <wp:docPr id="22" name="Picture 22"/>
+            <wp:cNvGraphicFramePr>
+              <a:graphicFrameLocks xmlns:a="http://schemas.openxmlformats.org/drawingml/2006/main" noChangeAspect="1"/>
+            </wp:cNvGraphicFramePr>
+            <a:graphic xmlns:a="http://schemas.openxmlformats.org/drawingml/2006/main">
+              <a:graphicData uri="http://schemas.openxmlformats.org/drawingml/2006/picture">
+                <pic:pic xmlns:pic="http://schemas.openxmlformats.org/drawingml/2006/picture">
+                  <pic:nvPicPr>
+                    <pic:cNvPr id="1" name=""/>
+                    <pic:cNvPicPr/>
+                  </pic:nvPicPr>
+                  <pic:blipFill>
+                    <a:blip r:embed="rId25"/>
+                    <a:stretch>
+                      <a:fillRect/>
+                    </a:stretch>
+                  </pic:blipFill>
+                  <pic:spPr>
+                    <a:xfrm>
+                      <a:off x="0" y="0"/>
+                      <a:ext cx="5731510" cy="3104515"/>
+                    </a:xfrm>
+                    <a:prstGeom prst="rect">
+                      <a:avLst/>
+                    </a:prstGeom>
+                  </pic:spPr>
+                </pic:pic>
+              </a:graphicData>
+            </a:graphic>
+          </wp:inline>
+        </w:drawing>
+      </w:r>
+    </w:p>
+    <w:p>
+      <w:pPr>
+        <w:pStyle w:val="Caption"/>
+      </w:pPr>
+      <w:r>
+        <w:t xml:space="preserve">Figure </w:t>
+      </w:r>
+      <w:r>
+        <w:fldChar w:fldCharType="begin"/>
+      </w:r>
+      <w:r>
+        <w:instrText xml:space="preserve"> STYLEREF 2 \s </w:instrText>
+      </w:r>
+      <w:r>
+        <w:fldChar w:fldCharType="separate"/>
+      </w:r>
+      <w:r>
+        <w:rPr>
+          <w:noProof/>
+        </w:rPr>
+        <w:t>6.1</w:t>
+      </w:r>
+      <w:r>
+        <w:rPr>
+          <w:noProof/>
+        </w:rPr>
+        <w:fldChar w:fldCharType="end"/>
+      </w:r>
+      <w:r>
+        <w:noBreakHyphen/>
+      </w:r>
+      <w:r>
+        <w:fldChar w:fldCharType="begin"/>
+      </w:r>
+      <w:r>
+        <w:instrText xml:space="preserve"> SEQ Figure \* ARABIC \s 2 </w:instrText>
+      </w:r>
+      <w:r>
+        <w:fldChar w:fldCharType="separate"/>
+      </w:r>
+      <w:r>
+        <w:rPr>
+          <w:noProof/>
+        </w:rPr>
+        <w:t>1</w:t>
+      </w:r>
+      <w:r>
+        <w:rPr>
+          <w:noProof/>
+        </w:rPr>
+        <w:fldChar w:fldCharType="end"/>
+      </w:r>
+      <w:r>
+        <w:t xml:space="preserve"> Manage Designs Screen</w:t>
+      </w:r>
+    </w:p>
+    <w:p>
+      <w:pPr>
+        <w:pStyle w:val="Heading2"/>
+        <w:numPr>
+          <w:ilvl w:val="1"/>
+          <w:numId w:val="12"/>
+        </w:numPr>
+        <w:rPr>
+          <w:lang w:val="en-US"/>
+        </w:rPr>
+      </w:pPr>
+      <w:r>
+        <w:rPr>
+          <w:lang w:val="en-US"/>
+        </w:rPr>
+        <w:t>Permission</w:t>
+      </w:r>
+    </w:p>
+    <w:p>
+      <w:pPr>
+        <w:rPr>
+          <w:lang w:val="en-US"/>
+        </w:rPr>
+      </w:pPr>
+      <w:r>
+        <w:rPr>
+          <w:lang w:val="en-US"/>
+        </w:rPr>
+        <w:t xml:space="preserve">Only administrative users can create, </w:t>
+      </w:r>
+      <w:r>
+        <w:rPr>
+          <w:lang w:val="en-US"/>
+        </w:rPr>
+        <w:t xml:space="preserve">cancel </w:t>
+      </w:r>
+      <w:r>
+        <w:rPr>
+          <w:lang w:val="en-US"/>
+        </w:rPr>
+        <w:t xml:space="preserve">and delete the </w:t>
+      </w:r>
+      <w:r>
+        <w:rPr>
+          <w:lang w:val="en-US"/>
+        </w:rPr>
+        <w:t>bill</w:t>
+      </w:r>
+      <w:r>
+        <w:rPr>
+          <w:lang w:val="en-US"/>
+        </w:rPr>
+        <w:t xml:space="preserve"> records. </w:t>
+      </w:r>
+    </w:p>
+    <w:p>
+      <w:r>
+        <w:t>The gues</w:t>
+      </w:r>
+      <w:r>
+        <w:t>t users can only view and print the bills</w:t>
+      </w:r>
+      <w:r>
+        <w:t xml:space="preserve">, but cannot </w:t>
+      </w:r>
+      <w:r>
+        <w:rPr>
+          <w:lang w:val="en-US"/>
+        </w:rPr>
+        <w:t xml:space="preserve">create, cancel and delete </w:t>
+      </w:r>
+      <w:r>
+        <w:t>it.</w:t>
+      </w:r>
+    </w:p>
+    <w:p>
+      <w:pPr>
+        <w:pStyle w:val="Heading2"/>
+        <w:numPr>
+          <w:ilvl w:val="1"/>
+          <w:numId w:val="12"/>
+        </w:numPr>
+        <w:rPr>
+          <w:lang w:val="en-US"/>
+        </w:rPr>
+      </w:pPr>
+      <w:r>
+        <w:rPr>
+          <w:lang w:val="en-US"/>
+        </w:rPr>
+        <w:lastRenderedPageBreak/>
+        <w:t>Fields</w:t>
+      </w:r>
+    </w:p>
+    <w:p>
+      <w:pPr>
+        <w:rPr>
+          <w:lang w:val="en-US"/>
+        </w:rPr>
+      </w:pPr>
+      <w:r>
+        <w:rPr>
+          <w:lang w:val="en-US"/>
+        </w:rPr>
+        <w:t>Customer Name –</w:t>
+      </w:r>
+      <w:r>
+        <w:rPr>
+          <w:lang w:val="en-US"/>
+        </w:rPr>
+        <w:t xml:space="preserve"> L</w:t>
+      </w:r>
+      <w:r>
+        <w:rPr>
+          <w:lang w:val="en-US"/>
+        </w:rPr>
+        <w:t>ist of customers</w:t>
+      </w:r>
+      <w:r>
+        <w:rPr>
+          <w:lang w:val="en-US"/>
+        </w:rPr>
+        <w:t xml:space="preserve"> to select</w:t>
+      </w:r>
+      <w:r>
+        <w:rPr>
+          <w:lang w:val="en-US"/>
+        </w:rPr>
+        <w:t>.</w:t>
+      </w:r>
+    </w:p>
+    <w:p>
+      <w:pPr>
+        <w:rPr>
+          <w:lang w:val="en-US"/>
+        </w:rPr>
+      </w:pPr>
+      <w:r>
+        <w:rPr>
+          <w:lang w:val="en-US"/>
+        </w:rPr>
+        <w:t>Last Bill No. –</w:t>
+      </w:r>
+      <w:r>
+        <w:rPr>
+          <w:lang w:val="en-US"/>
+        </w:rPr>
+        <w:t xml:space="preserve"> L</w:t>
+      </w:r>
+      <w:r>
+        <w:rPr>
+          <w:lang w:val="en-US"/>
+        </w:rPr>
+        <w:t xml:space="preserve">ast bill number for the selected customer. This is not editable field. </w:t>
+      </w:r>
+    </w:p>
+    <w:p>
+      <w:pPr>
+        <w:rPr>
+          <w:lang w:val="en-US"/>
+        </w:rPr>
+      </w:pPr>
+      <w:r>
+        <w:rPr>
+          <w:lang w:val="en-US"/>
+        </w:rPr>
+        <w:t>Last Bill</w:t>
+      </w:r>
+      <w:r>
+        <w:rPr>
+          <w:lang w:val="en-US"/>
+        </w:rPr>
+        <w:t xml:space="preserve"> Amount</w:t>
+      </w:r>
+      <w:r>
+        <w:rPr>
+          <w:lang w:val="en-US"/>
+        </w:rPr>
+        <w:t xml:space="preserve"> – Shows the last bill </w:t>
+      </w:r>
+      <w:r>
+        <w:rPr>
+          <w:lang w:val="en-US"/>
+        </w:rPr>
+        <w:t>amount</w:t>
+      </w:r>
+      <w:r>
+        <w:rPr>
+          <w:lang w:val="en-US"/>
+        </w:rPr>
+        <w:t xml:space="preserve"> for the selected customer. This is not editable field.</w:t>
+      </w:r>
+    </w:p>
+    <w:p>
+      <w:pPr>
+        <w:rPr>
+          <w:lang w:val="en-US"/>
+        </w:rPr>
+      </w:pPr>
+      <w:r>
+        <w:rPr>
+          <w:lang w:val="en-US"/>
+        </w:rPr>
+        <w:t xml:space="preserve">Bill Number – List of </w:t>
+      </w:r>
+    </w:p>
+    <w:p>
+      <w:pPr>
+        <w:rPr>
+          <w:lang w:val="en-US"/>
+        </w:rPr>
+      </w:pPr>
+      <w:r>
+        <w:rPr>
+          <w:lang w:val="en-US"/>
+        </w:rPr>
+        <w:t>Internal No. -</w:t>
+      </w:r>
+    </w:p>
+    <w:p>
+      <w:pPr>
+        <w:ind w:left="720" w:hanging="720"/>
+        <w:rPr>
+          <w:lang w:val="en-US"/>
+        </w:rPr>
+      </w:pPr>
+      <w:r>
+        <w:rPr>
+          <w:lang w:val="en-US"/>
+        </w:rPr>
+        <w:t>Design Name – This will show the list of designs created for the selected customer.</w:t>
+      </w:r>
+    </w:p>
+    <w:p>
+      <w:pPr>
+        <w:rPr>
+          <w:lang w:val="en-US"/>
+        </w:rPr>
+      </w:pPr>
+      <w:r>
+        <w:rPr>
+          <w:lang w:val="en-US"/>
+        </w:rPr>
+        <w:t>Design Date – The date when design is created.</w:t>
+      </w:r>
+    </w:p>
+    <w:p>
+      <w:pPr>
+        <w:rPr>
+          <w:lang w:val="en-US"/>
+        </w:rPr>
+      </w:pPr>
+      <w:r>
+        <w:rPr>
+          <w:lang w:val="en-US"/>
+        </w:rPr>
+        <w:t>Design Type – The type of the designs. Can be 3 types i.e. Working, Print and Working+Print.</w:t>
+      </w:r>
+    </w:p>
+    <w:p>
+      <w:pPr>
+        <w:rPr>
+          <w:lang w:val="en-US"/>
+        </w:rPr>
+      </w:pPr>
+      <w:r>
+        <w:rPr>
+          <w:lang w:val="en-US"/>
+        </w:rPr>
+        <w:t>Size (Inch) - The width and height of the design.</w:t>
+      </w:r>
+    </w:p>
+    <w:p>
+      <w:pPr>
+        <w:rPr>
+          <w:lang w:val="en-US"/>
+        </w:rPr>
+      </w:pPr>
+      <w:r>
+        <w:rPr>
+          <w:lang w:val="en-US"/>
+        </w:rPr>
+        <w:t>No. Of Colors – The number of colors in the design.</w:t>
+      </w:r>
+    </w:p>
+    <w:p>
+      <w:pPr>
+        <w:rPr>
+          <w:lang w:val="en-US"/>
+        </w:rPr>
+      </w:pPr>
+      <w:r>
+        <w:rPr>
+          <w:lang w:val="en-US"/>
+        </w:rPr>
+        <w:t>Cost Per Inch – The cost per inch of the design.</w:t>
+      </w:r>
+    </w:p>
+    <w:p>
+      <w:pPr>
+        <w:rPr>
+          <w:lang w:val="en-US"/>
+        </w:rPr>
+      </w:pPr>
+      <w:r>
+        <w:rPr>
+          <w:lang w:val="en-US"/>
+        </w:rPr>
+        <w:t>Price – The price of the design which is multiplication of size, no. of colors and cost per inch fields.</w:t>
+      </w:r>
+    </w:p>
+    <w:p>
+      <w:r>
+        <w:rPr>
+          <w:lang w:val="en-US"/>
+        </w:rPr>
+        <w:t>Design Image Box – This is a square box shown on the right side of the screen. When you click on this box a file browser dialog will be shown to select the design image from your computer. The selected image will appear in the design image box.</w:t>
+      </w:r>
+    </w:p>
+    <w:p>
+      <w:pPr>
+        <w:pStyle w:val="Heading2"/>
+        <w:numPr>
+          <w:ilvl w:val="1"/>
+          <w:numId w:val="12"/>
+        </w:numPr>
+        <w:rPr>
+          <w:lang w:val="en-US"/>
+        </w:rPr>
+      </w:pPr>
+      <w:r>
+        <w:rPr>
+          <w:lang w:val="en-US"/>
+        </w:rPr>
+        <w:t>Viewing Bill</w:t>
+      </w:r>
+    </w:p>
+    <w:p>
+      <w:pPr>
+        <w:rPr>
+          <w:lang w:val="en-US"/>
+        </w:rPr>
+      </w:pPr>
+      <w:r>
+        <w:rPr>
+          <w:lang w:val="en-US"/>
+        </w:rPr>
+        <w:t xml:space="preserve">You need to select a customer from the first field described as “Customer Name” to populate the list of designs specific to that customer in the design name field and also in the designs table shown in the bottom of the screen. Once the design name list is populated, then you can select a design from the design name field. The customer name and the design name can also be typed to filter out the matching entry from the list. </w:t>
+      </w:r>
+    </w:p>
+    <w:p>
+      <w:pPr>
+        <w:rPr>
+          <w:lang w:val="en-US"/>
+        </w:rPr>
+      </w:pPr>
+      <w:r>
+        <w:rPr>
+          <w:lang w:val="en-US"/>
+        </w:rPr>
+        <w:t>You can also select a design by clicking on a row from the designs table shown in the bottom of the screen.</w:t>
+      </w:r>
+    </w:p>
+    <w:p>
+      <w:pPr>
+        <w:rPr>
+          <w:lang w:val="en-US"/>
+        </w:rPr>
+      </w:pPr>
+      <w:r>
+        <w:rPr>
+          <w:lang w:val="en-US"/>
+        </w:rPr>
+        <w:t>Whenever you select a design as described above, all the details including the design image of selected design will be retrieved and shown in the respective fields.</w:t>
+      </w:r>
+    </w:p>
+    <w:p>
+      <w:pPr>
+        <w:rPr>
+          <w:lang w:val="en-US"/>
+        </w:rPr>
+      </w:pPr>
+      <w:r>
+        <w:rPr>
+          <w:lang w:val="en-US"/>
+        </w:rPr>
+        <w:t>When you move the mouse over the design image box or the design image column in the design table, the design image will be magnified and shown as big image in separate popup window. This will help you to see the design image clearly.</w:t>
+      </w:r>
+    </w:p>
+    <w:p>
+      <w:pPr>
+        <w:pStyle w:val="Heading2"/>
+        <w:numPr>
+          <w:ilvl w:val="1"/>
+          <w:numId w:val="12"/>
+        </w:numPr>
+        <w:rPr>
+          <w:lang w:val="en-US"/>
+        </w:rPr>
+      </w:pPr>
+      <w:r>
+        <w:rPr>
+          <w:lang w:val="en-US"/>
+        </w:rPr>
+        <w:t>Creating Bill</w:t>
+      </w:r>
+    </w:p>
+    <w:p>
+      <w:pPr>
+        <w:rPr>
+          <w:lang w:val="en-US"/>
+        </w:rPr>
+      </w:pPr>
+      <w:r>
+        <w:rPr>
+          <w:lang w:val="en-US"/>
+        </w:rPr>
+        <w:t>Fields which are mandatory are marked with an asterisk symbol (*) next to the field description. You must enter the mandatory fields to create a billing record. Otherwise the application will show the error and will take the focus directly to the missing field.</w:t>
+      </w:r>
+    </w:p>
+    <w:p>
+      <w:pPr>
+        <w:rPr>
+          <w:lang w:val="en-US"/>
+        </w:rPr>
+      </w:pPr>
+      <w:r>
+        <w:rPr>
+          <w:lang w:val="en-US"/>
+        </w:rPr>
+        <w:t>Remember that you must have at least one unbilled design to create a new bill</w:t>
+      </w:r>
+      <w:r>
+        <w:rPr>
+          <w:lang w:val="en-US"/>
+        </w:rPr>
+        <w:t>.</w:t>
+      </w:r>
+    </w:p>
+    <w:p>
+      <w:pPr>
+        <w:rPr>
+          <w:lang w:val="en-US"/>
+        </w:rPr>
+      </w:pPr>
+      <w:r>
+        <w:rPr>
+          <w:lang w:val="en-US"/>
+        </w:rPr>
+        <w:t>To create a bill, first you need to select customer to whom you want to create the bill and then click on the “Create New Bill” button or you can press Enter key to create a bill.</w:t>
+      </w:r>
+    </w:p>
+    <w:p>
+      <w:pPr>
+        <w:rPr>
+          <w:lang w:val="en-US"/>
+        </w:rPr>
+      </w:pPr>
+      <w:r>
+        <w:rPr>
+          <w:lang w:val="en-US"/>
+        </w:rPr>
+        <w:t>When you create a bill, t</w:t>
+      </w:r>
+      <w:r>
+        <w:rPr>
+          <w:lang w:val="en-US"/>
+        </w:rPr>
+        <w:t>he bill amount is always rounded to nearest whole number since sometimes the bill amount comes in decimal values.</w:t>
+      </w:r>
+    </w:p>
+    <w:p>
+      <w:pPr>
+        <w:rPr>
+          <w:lang w:val="en-US"/>
+        </w:rPr>
+      </w:pPr>
+      <w:r>
+        <w:rPr>
+          <w:lang w:val="en-US"/>
+        </w:rPr>
+        <w:lastRenderedPageBreak/>
+        <w:t xml:space="preserve">Each time when you create the bill a bill number is assigned to that bill. This bill will be the continuation of previous bill number. You can reset this bill number </w:t>
+      </w:r>
+      <w:r>
+        <w:rPr>
+          <w:lang w:val="en-US"/>
+        </w:rPr>
+        <w:t xml:space="preserve">back to 0 from </w:t>
+      </w:r>
+      <w:r>
+        <w:rPr>
+          <w:lang w:val="en-US"/>
+        </w:rPr>
+        <w:t>Settings screen. This will be explained in the Mange Settings screen.</w:t>
+      </w:r>
+      <w:r>
+        <w:rPr>
+          <w:lang w:val="en-US"/>
+        </w:rPr>
+        <w:t xml:space="preserve"> Apart f</w:t>
+      </w:r>
+      <w:r>
+        <w:rPr>
+          <w:lang w:val="en-US"/>
+        </w:rPr>
+        <w:t>rom this resettable bill number, there is one more internal bill number which is unique to differentiate the bills.</w:t>
+      </w:r>
+    </w:p>
+    <w:p>
+      <w:pPr>
+        <w:rPr>
+          <w:lang w:val="en-US"/>
+        </w:rPr>
+      </w:pPr>
+      <w:r>
+        <w:rPr>
+          <w:lang w:val="en-US"/>
+        </w:rPr>
+        <w:t>Once you have entered the data in required fields, clicking on “Add” button or pressing “Enter” key from keyboard will create the design record for the selected customer.</w:t>
+      </w:r>
+    </w:p>
+    <w:p>
+      <w:pPr>
+        <w:rPr>
+          <w:lang w:val="en-US"/>
+        </w:rPr>
+      </w:pPr>
+    </w:p>
+    <w:p>
+      <w:pPr>
+        <w:rPr>
+          <w:lang w:val="en-US"/>
+        </w:rPr>
+      </w:pPr>
+      <w:r>
+        <w:rPr>
+          <w:noProof/>
+          <w:lang w:eastAsia="en-IN"/>
+        </w:rPr>
+        <w:drawing>
+          <wp:inline distT="0" distB="0" distL="0" distR="0" wp14:anchorId="5D3429EA" wp14:editId="445302AC">
+            <wp:extent cx="5731510" cy="3104515"/>
+            <wp:effectExtent l="0" t="0" r="2540" b="635"/>
+            <wp:docPr id="23" name="Picture 23"/>
+            <wp:cNvGraphicFramePr>
+              <a:graphicFrameLocks xmlns:a="http://schemas.openxmlformats.org/drawingml/2006/main" noChangeAspect="1"/>
+            </wp:cNvGraphicFramePr>
+            <a:graphic xmlns:a="http://schemas.openxmlformats.org/drawingml/2006/main">
+              <a:graphicData uri="http://schemas.openxmlformats.org/drawingml/2006/picture">
+                <pic:pic xmlns:pic="http://schemas.openxmlformats.org/drawingml/2006/picture">
+                  <pic:nvPicPr>
+                    <pic:cNvPr id="1" name=""/>
+                    <pic:cNvPicPr/>
+                  </pic:nvPicPr>
+                  <pic:blipFill>
+                    <a:blip r:embed="rId26"/>
+                    <a:stretch>
+                      <a:fillRect/>
+                    </a:stretch>
+                  </pic:blipFill>
+                  <pic:spPr>
+                    <a:xfrm>
+                      <a:off x="0" y="0"/>
+                      <a:ext cx="5731510" cy="3104515"/>
+                    </a:xfrm>
+                    <a:prstGeom prst="rect">
+                      <a:avLst/>
+                    </a:prstGeom>
+                  </pic:spPr>
+                </pic:pic>
+              </a:graphicData>
+            </a:graphic>
+          </wp:inline>
+        </w:drawing>
+      </w:r>
+    </w:p>
+    <w:p>
+      <w:pPr>
+        <w:pStyle w:val="Heading2"/>
+        <w:numPr>
+          <w:ilvl w:val="1"/>
+          <w:numId w:val="12"/>
+        </w:numPr>
+        <w:rPr>
+          <w:lang w:val="en-US"/>
+        </w:rPr>
+      </w:pPr>
+      <w:r>
+        <w:rPr>
+          <w:lang w:val="en-US"/>
+        </w:rPr>
+        <w:t>Printing Bill</w:t>
+      </w:r>
+    </w:p>
+    <w:p>
+      <w:r>
+        <w:t>To print a bill</w:t>
+      </w:r>
+      <w:r>
+        <w:t xml:space="preserve">, first </w:t>
+      </w:r>
+      <w:r>
+        <w:t>you need to select the customer and then the bill</w:t>
+      </w:r>
+      <w:r>
+        <w:t xml:space="preserve"> belongs to that customer</w:t>
+      </w:r>
+      <w:r>
+        <w:t xml:space="preserve"> which you want to print</w:t>
+      </w:r>
+      <w:r>
+        <w:t>.</w:t>
+      </w:r>
+      <w:r>
+        <w:t xml:space="preserve"> Once the desired bill is selected</w:t>
+      </w:r>
+      <w:r>
+        <w:t xml:space="preserve"> then </w:t>
+      </w:r>
+      <w:r>
+        <w:t xml:space="preserve">you can click on the </w:t>
+      </w:r>
+      <w:r>
+        <w:t>“</w:t>
+      </w:r>
+      <w:r>
+        <w:t>Print This Bill</w:t>
+      </w:r>
+      <w:r>
+        <w:t>”</w:t>
+      </w:r>
+      <w:r>
+        <w:t xml:space="preserve"> button. This will show the </w:t>
+      </w:r>
+      <w:r>
+        <w:t xml:space="preserve">bill copy in new window </w:t>
+      </w:r>
+      <w:r>
+        <w:t>as shown below.</w:t>
+      </w:r>
+      <w:r>
+        <w:t xml:space="preserve"> </w:t>
+      </w:r>
+    </w:p>
+    <w:p>
+      <w:r>
+        <w:rPr>
+          <w:noProof/>
+          <w:lang w:eastAsia="en-IN"/>
+        </w:rPr>
+        <w:drawing>
+          <wp:inline distT="0" distB="0" distL="0" distR="0" wp14:anchorId="2B5B19F4" wp14:editId="08675F88">
+            <wp:extent cx="5731510" cy="3104515"/>
+            <wp:effectExtent l="0" t="0" r="2540" b="635"/>
+            <wp:docPr id="25" name="Picture 25"/>
+            <wp:cNvGraphicFramePr>
+              <a:graphicFrameLocks xmlns:a="http://schemas.openxmlformats.org/drawingml/2006/main" noChangeAspect="1"/>
+            </wp:cNvGraphicFramePr>
+            <a:graphic xmlns:a="http://schemas.openxmlformats.org/drawingml/2006/main">
+              <a:graphicData uri="http://schemas.openxmlformats.org/drawingml/2006/picture">
+                <pic:pic xmlns:pic="http://schemas.openxmlformats.org/drawingml/2006/picture">
+                  <pic:nvPicPr>
+                    <pic:cNvPr id="1" name=""/>
+                    <pic:cNvPicPr/>
+                  </pic:nvPicPr>
+                  <pic:blipFill>
+                    <a:blip r:embed="rId27"/>
+                    <a:stretch>
+                      <a:fillRect/>
+                    </a:stretch>
+                  </pic:blipFill>
+                  <pic:spPr>
+                    <a:xfrm>
+                      <a:off x="0" y="0"/>
+                      <a:ext cx="5731510" cy="3104515"/>
+                    </a:xfrm>
+                    <a:prstGeom prst="rect">
+                      <a:avLst/>
+                    </a:prstGeom>
+                  </pic:spPr>
+                </pic:pic>
+              </a:graphicData>
+            </a:graphic>
+          </wp:inline>
+        </w:drawing>
+      </w:r>
+    </w:p>
+    <w:p>
+      <w:r>
+        <w:lastRenderedPageBreak/>
+        <w:t xml:space="preserve">From this window, you can print the bill using the print button from toolbar on top left. You can also export this bill as PDF </w:t>
+      </w:r>
+      <w:r>
+        <w:t xml:space="preserve">to have </w:t>
+      </w:r>
+      <w:r>
+        <w:t>soft copy</w:t>
+      </w:r>
+      <w:r>
+        <w:t xml:space="preserve"> of the bill</w:t>
+      </w:r>
+      <w:r>
+        <w:t>.</w:t>
+      </w:r>
+    </w:p>
+    <w:p>
+      <w:pPr>
+        <w:pStyle w:val="Heading2"/>
+        <w:numPr>
+          <w:ilvl w:val="1"/>
+          <w:numId w:val="12"/>
+        </w:numPr>
+        <w:rPr>
+          <w:lang w:val="en-US"/>
+        </w:rPr>
+      </w:pPr>
+      <w:r>
+        <w:rPr>
+          <w:lang w:val="en-US"/>
+        </w:rPr>
+        <w:t>Deleting Bill</w:t>
+      </w:r>
+    </w:p>
+    <w:p>
+      <w:pPr>
+        <w:rPr>
+          <w:lang w:val="en-US"/>
+        </w:rPr>
+      </w:pPr>
+      <w:r>
+        <w:rPr>
+          <w:lang w:val="en-US"/>
+        </w:rPr>
+        <w:t xml:space="preserve">Only </w:t>
+      </w:r>
+      <w:r>
+        <w:rPr>
+          <w:lang w:val="en-US"/>
+        </w:rPr>
+        <w:t>unpaid bills</w:t>
+      </w:r>
+      <w:r>
+        <w:rPr>
+          <w:lang w:val="en-US"/>
+        </w:rPr>
+        <w:t xml:space="preserve"> can be deleted. When you try to delete the </w:t>
+      </w:r>
+      <w:r>
+        <w:rPr>
+          <w:lang w:val="en-US"/>
+        </w:rPr>
+        <w:t xml:space="preserve">paid </w:t>
+      </w:r>
+      <w:r>
+        <w:rPr>
+          <w:lang w:val="en-US"/>
+        </w:rPr>
+        <w:t>bill</w:t>
+      </w:r>
+      <w:r>
+        <w:rPr>
+          <w:lang w:val="en-US"/>
+        </w:rPr>
+        <w:t>s</w:t>
+      </w:r>
+      <w:r>
+        <w:rPr>
+          <w:lang w:val="en-US"/>
+        </w:rPr>
+        <w:t xml:space="preserve">, you will get the following message. </w:t>
+      </w:r>
+    </w:p>
+    <w:p>
+      <w:pPr>
+        <w:keepNext/>
+      </w:pPr>
+      <w:r>
+        <w:rPr>
+          <w:noProof/>
+          <w:lang w:eastAsia="en-IN"/>
+        </w:rPr>
+        <w:drawing>
+          <wp:inline distT="0" distB="0" distL="0" distR="0" wp14:anchorId="55507D64" wp14:editId="77AA440A">
+            <wp:extent cx="3895725" cy="1638300"/>
+            <wp:effectExtent l="0" t="0" r="9525" b="0"/>
+            <wp:docPr id="26" name="Picture 26"/>
+            <wp:cNvGraphicFramePr>
+              <a:graphicFrameLocks xmlns:a="http://schemas.openxmlformats.org/drawingml/2006/main" noChangeAspect="1"/>
+            </wp:cNvGraphicFramePr>
+            <a:graphic xmlns:a="http://schemas.openxmlformats.org/drawingml/2006/main">
+              <a:graphicData uri="http://schemas.openxmlformats.org/drawingml/2006/picture">
+                <pic:pic xmlns:pic="http://schemas.openxmlformats.org/drawingml/2006/picture">
+                  <pic:nvPicPr>
+                    <pic:cNvPr id="1" name=""/>
+                    <pic:cNvPicPr/>
+                  </pic:nvPicPr>
+                  <pic:blipFill>
+                    <a:blip r:embed="rId28"/>
+                    <a:stretch>
+                      <a:fillRect/>
+                    </a:stretch>
+                  </pic:blipFill>
+                  <pic:spPr>
+                    <a:xfrm>
+                      <a:off x="0" y="0"/>
+                      <a:ext cx="3895725" cy="1638300"/>
+                    </a:xfrm>
+                    <a:prstGeom prst="rect">
+                      <a:avLst/>
+                    </a:prstGeom>
+                  </pic:spPr>
+                </pic:pic>
+              </a:graphicData>
+            </a:graphic>
+          </wp:inline>
+        </w:drawing>
+      </w:r>
+    </w:p>
+    <w:p>
+      <w:pPr>
+        <w:pStyle w:val="Caption"/>
+        <w:rPr>
+          <w:lang w:val="en-US"/>
+        </w:rPr>
+      </w:pPr>
+      <w:r>
+        <w:t xml:space="preserve">Figure </w:t>
+      </w:r>
+      <w:r>
+        <w:fldChar w:fldCharType="begin"/>
+      </w:r>
+      <w:r>
+        <w:instrText xml:space="preserve"> STYLEREF 2 \s </w:instrText>
+      </w:r>
+      <w:r>
+        <w:fldChar w:fldCharType="separate"/>
+      </w:r>
+      <w:r>
+        <w:rPr>
+          <w:noProof/>
+        </w:rPr>
+        <w:t>6.7</w:t>
+      </w:r>
+      <w:r>
+        <w:rPr>
+          <w:noProof/>
+        </w:rPr>
+        <w:fldChar w:fldCharType="end"/>
+      </w:r>
+      <w:r>
+        <w:noBreakHyphen/>
+      </w:r>
+      <w:r>
+        <w:fldChar w:fldCharType="begin"/>
+      </w:r>
+      <w:r>
+        <w:instrText xml:space="preserve"> SEQ Figure \* ARABIC \s 2 </w:instrText>
+      </w:r>
+      <w:r>
+        <w:fldChar w:fldCharType="separate"/>
+      </w:r>
+      <w:r>
+        <w:rPr>
+          <w:noProof/>
+        </w:rPr>
+        <w:t>1</w:t>
+      </w:r>
+      <w:r>
+        <w:rPr>
+          <w:noProof/>
+        </w:rPr>
+        <w:fldChar w:fldCharType="end"/>
+      </w:r>
+      <w:r>
+        <w:t xml:space="preserve"> Error message when deleting the billed design</w:t>
+      </w:r>
+    </w:p>
+    <w:p>
+      <w:pPr>
+        <w:rPr>
+          <w:lang w:val="en-US"/>
+        </w:rPr>
+      </w:pPr>
+      <w:r>
+        <w:rPr>
+          <w:lang w:val="en-US"/>
+        </w:rPr>
+        <w:t>If you want to delete the billed design then you need to first delete the bill record in which this design is billed. Remember, to delete a bill, the bill should not have already paid. If the bill is paid then you need to delete the payment first and then delete the bill and then delete the design. Please note that payment records can only be deleted in the backwards i.e. the latest payment and then earlier payments.</w:t>
+      </w:r>
+    </w:p>
+    <w:p>
+      <w:pPr>
+        <w:rPr>
+          <w:lang w:val="en-US"/>
+        </w:rPr>
+      </w:pPr>
+      <w:r>
+        <w:rPr>
+          <w:lang w:val="en-US"/>
+        </w:rPr>
+        <w:t>For deleting design, the user authentication is not required.</w:t>
+      </w:r>
+    </w:p>
+    <w:p>
+      <w:pPr>
+        <w:pStyle w:val="Heading2"/>
+        <w:numPr>
+          <w:ilvl w:val="1"/>
+          <w:numId w:val="12"/>
+        </w:numPr>
+        <w:rPr>
+          <w:lang w:val="en-US"/>
+        </w:rPr>
+      </w:pPr>
+      <w:r>
+        <w:rPr>
+          <w:lang w:val="en-US"/>
+        </w:rPr>
+        <w:t>Cancelling Bill</w:t>
+      </w:r>
+    </w:p>
+    <w:p>
+      <w:pPr>
+        <w:pStyle w:val="Heading2"/>
+        <w:numPr>
+          <w:ilvl w:val="1"/>
+          <w:numId w:val="12"/>
+        </w:numPr>
+        <w:rPr>
+          <w:lang w:val="en-US"/>
+        </w:rPr>
+      </w:pPr>
+      <w:r>
+        <w:rPr>
+          <w:lang w:val="en-US"/>
+        </w:rPr>
+        <w:t>Viewing Outstanding Balance of All Customers</w:t>
+      </w:r>
+    </w:p>
+    <w:p>
+      <w:pPr>
+        <w:rPr>
+          <w:lang w:val="en-US"/>
+        </w:rPr>
+      </w:pPr>
+    </w:p>
+    <w:p>
+      <w:pPr>
+        <w:rPr>
+          <w:lang w:val="en-US"/>
+        </w:rPr>
+      </w:pPr>
+    </w:p>
+    <w:p>
+      <w:pPr>
+        <w:pStyle w:val="Heading2"/>
+        <w:numPr>
+          <w:ilvl w:val="1"/>
+          <w:numId w:val="12"/>
+        </w:numPr>
+        <w:rPr>
+          <w:lang w:val="en-US"/>
+        </w:rPr>
+      </w:pPr>
+      <w:r>
+        <w:rPr>
+          <w:lang w:val="en-US"/>
+        </w:rPr>
+        <w:t>Keyboard</w:t>
+      </w:r>
+    </w:p>
+    <w:p>
+      <w:pPr>
+        <w:rPr>
+          <w:lang w:val="en-US"/>
+        </w:rPr>
+      </w:pPr>
+      <w:r>
+        <w:rPr>
+          <w:lang w:val="en-US"/>
+        </w:rPr>
+        <w:t xml:space="preserve">TAB Key – Pressing “Tab” key will move the cursor focus to next field in the </w:t>
+      </w:r>
+      <w:r>
+        <w:rPr>
+          <w:i/>
+          <w:lang w:val="en-US"/>
+        </w:rPr>
+        <w:t>Designs</w:t>
+      </w:r>
+      <w:r>
+        <w:rPr>
+          <w:lang w:val="en-US"/>
+        </w:rPr>
+        <w:t xml:space="preserve"> screen. This will help you to traverse through all the fields in the Designs screen and enter the data without using the mouse.</w:t>
+      </w:r>
+    </w:p>
+    <w:p>
+      <w:pPr>
+        <w:rPr>
+          <w:lang w:val="en-US"/>
+        </w:rPr>
+      </w:pPr>
+      <w:r>
+        <w:rPr>
+          <w:lang w:val="en-US"/>
+        </w:rPr>
+        <w:t>Enter Key – Pressing “Enter” key will add the design record, if all the mandatory fields are filled. This is same as clicking the “Add” button.</w:t>
+      </w:r>
     </w:p>
     <w:p>
       <w:pPr>
@@ -8205,16 +11080,16 @@
           <w:lang w:val="en-US"/>
         </w:rPr>
       </w:pPr>
-      <w:bookmarkStart w:id="27" w:name="_Toc517205735"/>
+      <w:bookmarkStart w:id="28" w:name="_Toc517205736"/>
       <w:r>
         <w:rPr>
           <w:sz w:val="56"/>
           <w:szCs w:val="56"/>
           <w:lang w:val="en-US"/>
         </w:rPr>
-        <w:t>MANAGE BILLING</w:t>
-      </w:r>
-      <w:bookmarkEnd w:id="27"/>
+        <w:t>MANAGE PAYMENTS</w:t>
+      </w:r>
+      <w:bookmarkEnd w:id="28"/>
     </w:p>
     <w:p>
       <w:pPr>
@@ -8461,16 +11336,24 @@
           <w:lang w:val="en-US"/>
         </w:rPr>
       </w:pPr>
-      <w:bookmarkStart w:id="28" w:name="_Toc517205736"/>
+      <w:bookmarkStart w:id="29" w:name="_Toc517205737"/>
       <w:r>
         <w:rPr>
           <w:sz w:val="56"/>
           <w:szCs w:val="56"/>
           <w:lang w:val="en-US"/>
         </w:rPr>
-        <w:t>MANAGE PAYMENTS</w:t>
-      </w:r>
-      <w:bookmarkEnd w:id="28"/>
+        <w:t>M</w:t>
+      </w:r>
+      <w:r>
+        <w:rPr>
+          <w:sz w:val="56"/>
+          <w:szCs w:val="56"/>
+          <w:lang w:val="en-US"/>
+        </w:rPr>
+        <w:t>ANAGE SETTINGS</w:t>
+      </w:r>
+      <w:bookmarkEnd w:id="29"/>
     </w:p>
     <w:p>
       <w:pPr>
@@ -8717,24 +11600,14 @@
           <w:lang w:val="en-US"/>
         </w:rPr>
       </w:pPr>
-      <w:bookmarkStart w:id="29" w:name="_Toc517205737"/>
       <w:r>
         <w:rPr>
           <w:sz w:val="56"/>
           <w:szCs w:val="56"/>
           <w:lang w:val="en-US"/>
         </w:rPr>
-        <w:t>M</w:t>
-      </w:r>
-      <w:r>
-        <w:rPr>
-          <w:sz w:val="56"/>
-          <w:szCs w:val="56"/>
-          <w:lang w:val="en-US"/>
-        </w:rPr>
-        <w:t>ANAGE SETTINGS</w:t>
-      </w:r>
-      <w:bookmarkEnd w:id="29"/>
+        <w:t>REPORTS</w:t>
+      </w:r>
     </w:p>
     <w:p>
       <w:pPr>
@@ -8981,267 +11854,13 @@
           <w:lang w:val="en-US"/>
         </w:rPr>
       </w:pPr>
+      <w:bookmarkStart w:id="30" w:name="_Toc517205739"/>
       <w:r>
         <w:rPr>
           <w:sz w:val="56"/>
           <w:szCs w:val="56"/>
           <w:lang w:val="en-US"/>
         </w:rPr>
-        <w:t>REPORTS</w:t>
-      </w:r>
-    </w:p>
-    <w:p>
-      <w:pPr>
-        <w:rPr>
-          <w:lang w:val="en-US"/>
-        </w:rPr>
-      </w:pPr>
-    </w:p>
-    <w:p>
-      <w:pPr>
-        <w:rPr>
-          <w:lang w:val="en-US"/>
-        </w:rPr>
-      </w:pPr>
-    </w:p>
-    <w:p>
-      <w:pPr>
-        <w:rPr>
-          <w:lang w:val="en-US"/>
-        </w:rPr>
-      </w:pPr>
-    </w:p>
-    <w:p>
-      <w:pPr>
-        <w:rPr>
-          <w:lang w:val="en-US"/>
-        </w:rPr>
-      </w:pPr>
-    </w:p>
-    <w:p>
-      <w:pPr>
-        <w:rPr>
-          <w:lang w:val="en-US"/>
-        </w:rPr>
-      </w:pPr>
-    </w:p>
-    <w:p>
-      <w:pPr>
-        <w:rPr>
-          <w:lang w:val="en-US"/>
-        </w:rPr>
-      </w:pPr>
-    </w:p>
-    <w:p>
-      <w:pPr>
-        <w:rPr>
-          <w:lang w:val="en-US"/>
-        </w:rPr>
-      </w:pPr>
-    </w:p>
-    <w:p>
-      <w:pPr>
-        <w:rPr>
-          <w:lang w:val="en-US"/>
-        </w:rPr>
-      </w:pPr>
-    </w:p>
-    <w:p>
-      <w:pPr>
-        <w:rPr>
-          <w:lang w:val="en-US"/>
-        </w:rPr>
-      </w:pPr>
-    </w:p>
-    <w:p>
-      <w:pPr>
-        <w:rPr>
-          <w:lang w:val="en-US"/>
-        </w:rPr>
-      </w:pPr>
-    </w:p>
-    <w:p>
-      <w:pPr>
-        <w:rPr>
-          <w:lang w:val="en-US"/>
-        </w:rPr>
-      </w:pPr>
-    </w:p>
-    <w:p>
-      <w:pPr>
-        <w:rPr>
-          <w:lang w:val="en-US"/>
-        </w:rPr>
-      </w:pPr>
-    </w:p>
-    <w:p>
-      <w:pPr>
-        <w:rPr>
-          <w:lang w:val="en-US"/>
-        </w:rPr>
-      </w:pPr>
-    </w:p>
-    <w:p>
-      <w:pPr>
-        <w:rPr>
-          <w:lang w:val="en-US"/>
-        </w:rPr>
-      </w:pPr>
-    </w:p>
-    <w:p>
-      <w:pPr>
-        <w:rPr>
-          <w:lang w:val="en-US"/>
-        </w:rPr>
-      </w:pPr>
-    </w:p>
-    <w:p>
-      <w:pPr>
-        <w:rPr>
-          <w:lang w:val="en-US"/>
-        </w:rPr>
-      </w:pPr>
-    </w:p>
-    <w:p>
-      <w:pPr>
-        <w:rPr>
-          <w:lang w:val="en-US"/>
-        </w:rPr>
-      </w:pPr>
-    </w:p>
-    <w:p>
-      <w:pPr>
-        <w:rPr>
-          <w:lang w:val="en-US"/>
-        </w:rPr>
-      </w:pPr>
-    </w:p>
-    <w:p>
-      <w:pPr>
-        <w:rPr>
-          <w:lang w:val="en-US"/>
-        </w:rPr>
-      </w:pPr>
-    </w:p>
-    <w:p>
-      <w:pPr>
-        <w:rPr>
-          <w:lang w:val="en-US"/>
-        </w:rPr>
-      </w:pPr>
-    </w:p>
-    <w:p>
-      <w:pPr>
-        <w:rPr>
-          <w:lang w:val="en-US"/>
-        </w:rPr>
-      </w:pPr>
-    </w:p>
-    <w:p>
-      <w:pPr>
-        <w:rPr>
-          <w:lang w:val="en-US"/>
-        </w:rPr>
-      </w:pPr>
-    </w:p>
-    <w:p>
-      <w:pPr>
-        <w:rPr>
-          <w:lang w:val="en-US"/>
-        </w:rPr>
-      </w:pPr>
-    </w:p>
-    <w:p>
-      <w:pPr>
-        <w:rPr>
-          <w:lang w:val="en-US"/>
-        </w:rPr>
-      </w:pPr>
-    </w:p>
-    <w:p>
-      <w:pPr>
-        <w:rPr>
-          <w:lang w:val="en-US"/>
-        </w:rPr>
-      </w:pPr>
-    </w:p>
-    <w:p>
-      <w:pPr>
-        <w:rPr>
-          <w:lang w:val="en-US"/>
-        </w:rPr>
-      </w:pPr>
-    </w:p>
-    <w:p>
-      <w:pPr>
-        <w:rPr>
-          <w:lang w:val="en-US"/>
-        </w:rPr>
-      </w:pPr>
-    </w:p>
-    <w:p>
-      <w:pPr>
-        <w:rPr>
-          <w:lang w:val="en-US"/>
-        </w:rPr>
-      </w:pPr>
-    </w:p>
-    <w:p>
-      <w:pPr>
-        <w:rPr>
-          <w:lang w:val="en-US"/>
-        </w:rPr>
-      </w:pPr>
-    </w:p>
-    <w:p>
-      <w:pPr>
-        <w:rPr>
-          <w:lang w:val="en-US"/>
-        </w:rPr>
-      </w:pPr>
-    </w:p>
-    <w:p>
-      <w:pPr>
-        <w:rPr>
-          <w:lang w:val="en-US"/>
-        </w:rPr>
-      </w:pPr>
-    </w:p>
-    <w:p>
-      <w:pPr>
-        <w:rPr>
-          <w:lang w:val="en-US"/>
-        </w:rPr>
-      </w:pPr>
-    </w:p>
-    <w:p>
-      <w:pPr>
-        <w:rPr>
-          <w:lang w:val="en-US"/>
-        </w:rPr>
-      </w:pPr>
-    </w:p>
-    <w:p>
-      <w:pPr>
-        <w:pStyle w:val="Heading1"/>
-        <w:numPr>
-          <w:ilvl w:val="0"/>
-          <w:numId w:val="12"/>
-        </w:numPr>
-        <w:jc w:val="right"/>
-        <w:rPr>
-          <w:sz w:val="56"/>
-          <w:szCs w:val="56"/>
-          <w:lang w:val="en-US"/>
-        </w:rPr>
-      </w:pPr>
-      <w:bookmarkStart w:id="30" w:name="_Toc517205739"/>
-      <w:r>
-        <w:rPr>
-          <w:sz w:val="56"/>
-          <w:szCs w:val="56"/>
-          <w:lang w:val="en-US"/>
-        </w:rPr>
         <w:t>Help</w:t>
       </w:r>
       <w:bookmarkEnd w:id="30"/>
@@ -9513,8 +12132,8 @@
       </w:pPr>
     </w:p>
     <w:sectPr>
-      <w:headerReference w:type="default" r:id="rId24"/>
-      <w:footerReference w:type="default" r:id="rId25"/>
+      <w:headerReference w:type="default" r:id="rId29"/>
+      <w:footerReference w:type="default" r:id="rId30"/>
       <w:pgSz w:w="11906" w:h="16838"/>
       <w:pgMar w:top="1440" w:right="1440" w:bottom="1440" w:left="1440" w:header="708" w:footer="708" w:gutter="0"/>
       <w:pgNumType w:start="0"/>
@@ -9587,7 +12206,7 @@
           <w:rPr>
             <w:noProof/>
           </w:rPr>
-          <w:t>23</w:t>
+          <w:t>25</w:t>
         </w:r>
         <w:r>
           <w:rPr>
@@ -12965,7 +15584,7 @@
 </file>
 
 <file path=customXml/itemProps2.xml><?xml version="1.0" encoding="utf-8"?>
-<ds:datastoreItem xmlns:ds="http://schemas.openxmlformats.org/officeDocument/2006/customXml" ds:itemID="{F947ECA0-8920-4457-9DF2-36CD25D66FE5}">
+<ds:datastoreItem xmlns:ds="http://schemas.openxmlformats.org/officeDocument/2006/customXml" ds:itemID="{271825CC-3C4A-468F-BE7E-7B4A57F445CB}">
   <ds:schemaRefs>
     <ds:schemaRef ds:uri="http://schemas.openxmlformats.org/officeDocument/2006/bibliography"/>
   </ds:schemaRefs>

</xml_diff>